<commit_message>
Fixed non bonding energies
</commit_message>
<xml_diff>
--- a/Documents/Documentation molecular mechanics.docx
+++ b/Documents/Documentation molecular mechanics.docx
@@ -9130,14 +9130,7 @@
                   <w:rFonts w:ascii="Cambria Math" w:hAnsi="Cambria Math"/>
                   <w:lang w:val="en-US"/>
                 </w:rPr>
-                <m:t>Strec</m:t>
-              </m:r>
-              <m:r>
-                <w:rPr>
-                  <w:rFonts w:ascii="Cambria Math" w:hAnsi="Cambria Math"/>
-                  <w:lang w:val="en-US"/>
-                </w:rPr>
-                <m:t>h</m:t>
+                <m:t>Strech</m:t>
               </m:r>
             </m:sub>
           </m:sSub>
@@ -9166,21 +9159,7 @@
                   <w:rFonts w:ascii="Cambria Math" w:hAnsi="Cambria Math"/>
                   <w:lang w:val="en-US"/>
                 </w:rPr>
-                <m:t>A</m:t>
-              </m:r>
-              <m:r>
-                <w:rPr>
-                  <w:rFonts w:ascii="Cambria Math" w:hAnsi="Cambria Math"/>
-                  <w:lang w:val="en-US"/>
-                </w:rPr>
-                <m:t>,</m:t>
-              </m:r>
-              <m:r>
-                <w:rPr>
-                  <w:rFonts w:ascii="Cambria Math" w:hAnsi="Cambria Math"/>
-                  <w:lang w:val="en-US"/>
-                </w:rPr>
-                <m:t>B</m:t>
+                <m:t>A,B</m:t>
               </m:r>
             </m:sub>
             <m:sup>
@@ -9729,21 +9708,7 @@
                   <w:rFonts w:ascii="Cambria Math" w:hAnsi="Cambria Math"/>
                   <w:lang w:val="en-US"/>
                 </w:rPr>
-                <m:t>A</m:t>
-              </m:r>
-              <m:r>
-                <w:rPr>
-                  <w:rFonts w:ascii="Cambria Math" w:hAnsi="Cambria Math"/>
-                  <w:lang w:val="en-US"/>
-                </w:rPr>
-                <m:t>,</m:t>
-              </m:r>
-              <m:r>
-                <w:rPr>
-                  <w:rFonts w:ascii="Cambria Math" w:hAnsi="Cambria Math"/>
-                  <w:lang w:val="en-US"/>
-                </w:rPr>
-                <m:t>B</m:t>
+                <m:t>A,B</m:t>
               </m:r>
             </m:sub>
             <m:sup>
@@ -9752,28 +9717,7 @@
                   <w:rFonts w:ascii="Cambria Math" w:hAnsi="Cambria Math"/>
                   <w:lang w:val="en-US"/>
                 </w:rPr>
-                <m:t xml:space="preserve">2 </m:t>
-              </m:r>
-              <m:r>
-                <w:rPr>
-                  <w:rFonts w:ascii="Cambria Math" w:hAnsi="Cambria Math"/>
-                  <w:lang w:val="en-US"/>
-                </w:rPr>
-                <m:t>conected</m:t>
-              </m:r>
-              <m:r>
-                <w:rPr>
-                  <w:rFonts w:ascii="Cambria Math" w:hAnsi="Cambria Math"/>
-                  <w:lang w:val="en-US"/>
-                </w:rPr>
-                <m:t xml:space="preserve"> </m:t>
-              </m:r>
-              <m:r>
-                <w:rPr>
-                  <w:rFonts w:ascii="Cambria Math" w:hAnsi="Cambria Math"/>
-                  <w:lang w:val="en-US"/>
-                </w:rPr>
-                <m:t>bonds</m:t>
+                <m:t>2 conected bonds</m:t>
               </m:r>
             </m:sup>
             <m:e>
@@ -10401,35 +10345,7 @@
                   <w:rFonts w:ascii="Cambria Math" w:hAnsi="Cambria Math"/>
                   <w:lang w:val="en-US"/>
                 </w:rPr>
-                <m:t>A</m:t>
-              </m:r>
-              <m:r>
-                <w:rPr>
-                  <w:rFonts w:ascii="Cambria Math" w:hAnsi="Cambria Math"/>
-                  <w:lang w:val="en-US"/>
-                </w:rPr>
-                <m:t>,</m:t>
-              </m:r>
-              <m:r>
-                <w:rPr>
-                  <w:rFonts w:ascii="Cambria Math" w:hAnsi="Cambria Math"/>
-                  <w:lang w:val="en-US"/>
-                </w:rPr>
-                <m:t>B</m:t>
-              </m:r>
-              <m:r>
-                <w:rPr>
-                  <w:rFonts w:ascii="Cambria Math" w:hAnsi="Cambria Math"/>
-                  <w:lang w:val="en-US"/>
-                </w:rPr>
-                <m:t>,</m:t>
-              </m:r>
-              <m:r>
-                <w:rPr>
-                  <w:rFonts w:ascii="Cambria Math" w:hAnsi="Cambria Math"/>
-                  <w:lang w:val="en-US"/>
-                </w:rPr>
-                <m:t>C</m:t>
+                <m:t>A,B,C</m:t>
               </m:r>
             </m:sub>
             <m:sup>
@@ -10438,28 +10354,7 @@
                   <w:rFonts w:ascii="Cambria Math" w:hAnsi="Cambria Math"/>
                   <w:lang w:val="en-US"/>
                 </w:rPr>
-                <m:t xml:space="preserve">3 </m:t>
-              </m:r>
-              <m:r>
-                <w:rPr>
-                  <w:rFonts w:ascii="Cambria Math" w:hAnsi="Cambria Math"/>
-                  <w:lang w:val="en-US"/>
-                </w:rPr>
-                <m:t>conected</m:t>
-              </m:r>
-              <m:r>
-                <w:rPr>
-                  <w:rFonts w:ascii="Cambria Math" w:hAnsi="Cambria Math"/>
-                  <w:lang w:val="en-US"/>
-                </w:rPr>
-                <m:t xml:space="preserve"> </m:t>
-              </m:r>
-              <m:r>
-                <w:rPr>
-                  <w:rFonts w:ascii="Cambria Math" w:hAnsi="Cambria Math"/>
-                  <w:lang w:val="en-US"/>
-                </w:rPr>
-                <m:t>bonds</m:t>
+                <m:t>3 conected bonds</m:t>
               </m:r>
             </m:sup>
             <m:e>
@@ -10604,14 +10499,7 @@
                       <w:rFonts w:ascii="Cambria Math" w:hAnsi="Cambria Math"/>
                       <w:lang w:val="en-US"/>
                     </w:rPr>
-                    <m:t>-</m:t>
-                  </m:r>
-                  <m:r>
-                    <w:rPr>
-                      <w:rFonts w:ascii="Cambria Math" w:hAnsi="Cambria Math"/>
-                      <w:lang w:val="en-US"/>
-                    </w:rPr>
-                    <m:t>γ</m:t>
+                    <m:t>-γ</m:t>
                   </m:r>
                 </m:e>
               </m:d>
@@ -11048,21 +10936,7 @@
                   <w:rFonts w:ascii="Cambria Math" w:hAnsi="Cambria Math"/>
                   <w:lang w:val="en-US"/>
                 </w:rPr>
-                <m:t>Ele</m:t>
-              </m:r>
-              <m:r>
-                <w:rPr>
-                  <w:rFonts w:ascii="Cambria Math" w:hAnsi="Cambria Math"/>
-                  <w:lang w:val="en-US"/>
-                </w:rPr>
-                <m:t>c</m:t>
-              </m:r>
-              <m:r>
-                <w:rPr>
-                  <w:rFonts w:ascii="Cambria Math" w:hAnsi="Cambria Math"/>
-                  <w:lang w:val="en-US"/>
-                </w:rPr>
-                <m:t>trostatic</m:t>
+                <m:t>Electrostatic</m:t>
               </m:r>
             </m:sub>
           </m:sSub>
@@ -11091,21 +10965,7 @@
                   <w:rFonts w:ascii="Cambria Math" w:hAnsi="Cambria Math"/>
                   <w:lang w:val="en-US"/>
                 </w:rPr>
-                <m:t>i</m:t>
-              </m:r>
-              <m:r>
-                <w:rPr>
-                  <w:rFonts w:ascii="Cambria Math" w:hAnsi="Cambria Math"/>
-                  <w:lang w:val="en-US"/>
-                </w:rPr>
-                <m:t>,</m:t>
-              </m:r>
-              <m:r>
-                <w:rPr>
-                  <w:rFonts w:ascii="Cambria Math" w:hAnsi="Cambria Math"/>
-                  <w:lang w:val="en-US"/>
-                </w:rPr>
-                <m:t>j</m:t>
+                <m:t>i,j</m:t>
               </m:r>
             </m:sub>
             <m:sup>
@@ -11114,35 +10974,7 @@
                   <w:rFonts w:ascii="Cambria Math" w:hAnsi="Cambria Math"/>
                   <w:lang w:val="en-US"/>
                 </w:rPr>
-                <m:t>Nonbonding</m:t>
-              </m:r>
-              <m:r>
-                <w:rPr>
-                  <w:rFonts w:ascii="Cambria Math" w:hAnsi="Cambria Math"/>
-                  <w:lang w:val="en-US"/>
-                </w:rPr>
-                <m:t xml:space="preserve"> </m:t>
-              </m:r>
-              <m:r>
-                <w:rPr>
-                  <w:rFonts w:ascii="Cambria Math" w:hAnsi="Cambria Math"/>
-                  <w:lang w:val="en-US"/>
-                </w:rPr>
-                <m:t>atom</m:t>
-              </m:r>
-              <m:r>
-                <w:rPr>
-                  <w:rFonts w:ascii="Cambria Math" w:hAnsi="Cambria Math"/>
-                  <w:lang w:val="en-US"/>
-                </w:rPr>
-                <m:t xml:space="preserve"> </m:t>
-              </m:r>
-              <m:r>
-                <w:rPr>
-                  <w:rFonts w:ascii="Cambria Math" w:hAnsi="Cambria Math"/>
-                  <w:lang w:val="en-US"/>
-                </w:rPr>
-                <m:t>pair</m:t>
+                <m:t>Nonbonding atom pair</m:t>
               </m:r>
             </m:sup>
             <m:e>
@@ -11670,35 +11502,7 @@
                   <w:rFonts w:ascii="Cambria Math" w:hAnsi="Cambria Math"/>
                   <w:lang w:val="en-US"/>
                 </w:rPr>
-                <m:t>Van</m:t>
-              </m:r>
-              <m:r>
-                <w:rPr>
-                  <w:rFonts w:ascii="Cambria Math" w:hAnsi="Cambria Math"/>
-                  <w:lang w:val="en-US"/>
-                </w:rPr>
-                <m:t xml:space="preserve"> </m:t>
-              </m:r>
-              <m:r>
-                <w:rPr>
-                  <w:rFonts w:ascii="Cambria Math" w:hAnsi="Cambria Math"/>
-                  <w:lang w:val="en-US"/>
-                </w:rPr>
-                <m:t>der</m:t>
-              </m:r>
-              <m:r>
-                <w:rPr>
-                  <w:rFonts w:ascii="Cambria Math" w:hAnsi="Cambria Math"/>
-                  <w:lang w:val="en-US"/>
-                </w:rPr>
-                <m:t xml:space="preserve"> </m:t>
-              </m:r>
-              <m:r>
-                <w:rPr>
-                  <w:rFonts w:ascii="Cambria Math" w:hAnsi="Cambria Math"/>
-                  <w:lang w:val="en-US"/>
-                </w:rPr>
-                <m:t>waals</m:t>
+                <m:t>Van der waals</m:t>
               </m:r>
             </m:sub>
           </m:sSub>
@@ -11727,21 +11531,7 @@
                   <w:rFonts w:ascii="Cambria Math" w:hAnsi="Cambria Math"/>
                   <w:lang w:val="en-US"/>
                 </w:rPr>
-                <m:t>i</m:t>
-              </m:r>
-              <m:r>
-                <w:rPr>
-                  <w:rFonts w:ascii="Cambria Math" w:hAnsi="Cambria Math"/>
-                  <w:lang w:val="en-US"/>
-                </w:rPr>
-                <m:t>,</m:t>
-              </m:r>
-              <m:r>
-                <w:rPr>
-                  <w:rFonts w:ascii="Cambria Math" w:hAnsi="Cambria Math"/>
-                  <w:lang w:val="en-US"/>
-                </w:rPr>
-                <m:t>j</m:t>
+                <m:t>i,j</m:t>
               </m:r>
             </m:sub>
             <m:sup>
@@ -11750,35 +11540,7 @@
                   <w:rFonts w:ascii="Cambria Math" w:hAnsi="Cambria Math"/>
                   <w:lang w:val="en-US"/>
                 </w:rPr>
-                <m:t>Nonbonding</m:t>
-              </m:r>
-              <m:r>
-                <w:rPr>
-                  <w:rFonts w:ascii="Cambria Math" w:hAnsi="Cambria Math"/>
-                  <w:lang w:val="en-US"/>
-                </w:rPr>
-                <m:t xml:space="preserve"> </m:t>
-              </m:r>
-              <m:r>
-                <w:rPr>
-                  <w:rFonts w:ascii="Cambria Math" w:hAnsi="Cambria Math"/>
-                  <w:lang w:val="en-US"/>
-                </w:rPr>
-                <m:t>atom</m:t>
-              </m:r>
-              <m:r>
-                <w:rPr>
-                  <w:rFonts w:ascii="Cambria Math" w:hAnsi="Cambria Math"/>
-                  <w:lang w:val="en-US"/>
-                </w:rPr>
-                <m:t xml:space="preserve"> </m:t>
-              </m:r>
-              <m:r>
-                <w:rPr>
-                  <w:rFonts w:ascii="Cambria Math" w:hAnsi="Cambria Math"/>
-                  <w:lang w:val="en-US"/>
-                </w:rPr>
-                <m:t>pair</m:t>
+                <m:t>Nonbonding atom pair</m:t>
               </m:r>
             </m:sup>
             <m:e>
@@ -12413,14 +12175,7 @@
                   <w:rFonts w:ascii="Cambria Math" w:hAnsi="Cambria Math"/>
                   <w:lang w:val="en-US"/>
                 </w:rPr>
-                <m:t>Stretc</m:t>
-              </m:r>
-              <m:r>
-                <w:rPr>
-                  <w:rFonts w:ascii="Cambria Math" w:hAnsi="Cambria Math"/>
-                  <w:lang w:val="en-US"/>
-                </w:rPr>
-                <m:t>h</m:t>
+                <m:t>Stretch</m:t>
               </m:r>
             </m:sub>
           </m:sSub>
@@ -12528,35 +12283,7 @@
                   <w:rFonts w:ascii="Cambria Math" w:hAnsi="Cambria Math"/>
                   <w:lang w:val="en-US"/>
                 </w:rPr>
-                <m:t>Van</m:t>
-              </m:r>
-              <m:r>
-                <w:rPr>
-                  <w:rFonts w:ascii="Cambria Math" w:hAnsi="Cambria Math"/>
-                  <w:lang w:val="en-US"/>
-                </w:rPr>
-                <m:t xml:space="preserve"> </m:t>
-              </m:r>
-              <m:r>
-                <w:rPr>
-                  <w:rFonts w:ascii="Cambria Math" w:hAnsi="Cambria Math"/>
-                  <w:lang w:val="en-US"/>
-                </w:rPr>
-                <m:t>der</m:t>
-              </m:r>
-              <m:r>
-                <w:rPr>
-                  <w:rFonts w:ascii="Cambria Math" w:hAnsi="Cambria Math"/>
-                  <w:lang w:val="en-US"/>
-                </w:rPr>
-                <m:t xml:space="preserve"> </m:t>
-              </m:r>
-              <m:r>
-                <w:rPr>
-                  <w:rFonts w:ascii="Cambria Math" w:hAnsi="Cambria Math"/>
-                  <w:lang w:val="en-US"/>
-                </w:rPr>
-                <m:t>waals</m:t>
+                <m:t>Van der waals</m:t>
               </m:r>
             </m:sub>
           </m:sSub>
@@ -12973,14 +12700,7 @@
               <w:rFonts w:ascii="Cambria Math" w:hAnsi="Cambria Math"/>
               <w:lang w:val="en-US"/>
             </w:rPr>
-            <m:t>*</m:t>
-          </m:r>
-          <m:r>
-            <w:rPr>
-              <w:rFonts w:ascii="Cambria Math" w:hAnsi="Cambria Math"/>
-              <w:lang w:val="en-US"/>
-            </w:rPr>
-            <m:t>r</m:t>
+            <m:t>*r</m:t>
           </m:r>
         </m:oMath>
       </m:oMathPara>
@@ -13307,7 +13027,21 @@
           <w:rFonts w:eastAsiaTheme="minorEastAsia"/>
           <w:lang w:val="en-US"/>
         </w:rPr>
-        <w:t xml:space="preserve"> of 0.001</w:t>
+        <w:t xml:space="preserve"> of 0.</w:t>
+      </w:r>
+      <w:r>
+        <w:rPr>
+          <w:rFonts w:eastAsiaTheme="minorEastAsia"/>
+          <w:lang w:val="en-US"/>
+        </w:rPr>
+        <w:t>0</w:t>
+      </w:r>
+      <w:r>
+        <w:rPr>
+          <w:rFonts w:eastAsiaTheme="minorEastAsia"/>
+          <w:lang w:val="en-US"/>
+        </w:rPr>
+        <w:t>001</w:t>
       </w:r>
     </w:p>
     <w:p>
@@ -13958,14 +13692,7 @@
                       <w:rFonts w:ascii="Cambria Math" w:eastAsiaTheme="minorEastAsia" w:hAnsi="Cambria Math"/>
                       <w:lang w:val="en-US"/>
                     </w:rPr>
-                    <m:t>-∆</m:t>
-                  </m:r>
-                  <m:r>
-                    <w:rPr>
-                      <w:rFonts w:ascii="Cambria Math" w:eastAsiaTheme="minorEastAsia" w:hAnsi="Cambria Math"/>
-                      <w:lang w:val="en-US"/>
-                    </w:rPr>
-                    <m:t>E</m:t>
+                    <m:t>-∆E</m:t>
                   </m:r>
                 </m:num>
                 <m:den>
@@ -15580,21 +15307,7 @@
               <w:rFonts w:ascii="Cambria Math" w:hAnsi="Cambria Math"/>
               <w:lang w:val="en-US"/>
             </w:rPr>
-            <m:t xml:space="preserve"> </m:t>
-          </m:r>
-          <m:r>
-            <w:rPr>
-              <w:rFonts w:ascii="Cambria Math" w:hAnsi="Cambria Math"/>
-              <w:lang w:val="en-US"/>
-            </w:rPr>
-            <m:t>X</m:t>
-          </m:r>
-          <m:r>
-            <w:rPr>
-              <w:rFonts w:ascii="Cambria Math" w:hAnsi="Cambria Math"/>
-              <w:lang w:val="en-US"/>
-            </w:rPr>
-            <m:t xml:space="preserve"> </m:t>
+            <m:t xml:space="preserve"> X </m:t>
           </m:r>
           <m:acc>
             <m:accPr>

</xml_diff>

<commit_message>
last changes to documentation
</commit_message>
<xml_diff>
--- a/Documents/Documentation molecular mechanics.docx
+++ b/Documents/Documentation molecular mechanics.docx
@@ -4,6 +4,8 @@
   <w:body>
     <w:p>
       <w:pPr>
+        <w:pStyle w:val="Title"/>
+        <w:jc w:val="center"/>
         <w:rPr>
           <w:lang w:val="en-US"/>
         </w:rPr>
@@ -21,9 +23,191 @@
           <w:lang w:val="en-US"/>
         </w:rPr>
       </w:pPr>
-      <w:r>
-        <w:rPr>
-          <w:lang w:val="en-US"/>
+    </w:p>
+    <w:p>
+      <w:pPr>
+        <w:rPr>
+          <w:lang w:val="en-US"/>
+        </w:rPr>
+      </w:pPr>
+    </w:p>
+    <w:p>
+      <w:pPr>
+        <w:rPr>
+          <w:lang w:val="en-US"/>
+        </w:rPr>
+      </w:pPr>
+    </w:p>
+    <w:p>
+      <w:pPr>
+        <w:rPr>
+          <w:lang w:val="en-US"/>
+        </w:rPr>
+      </w:pPr>
+    </w:p>
+    <w:p>
+      <w:pPr>
+        <w:rPr>
+          <w:lang w:val="en-US"/>
+        </w:rPr>
+      </w:pPr>
+    </w:p>
+    <w:p>
+      <w:pPr>
+        <w:rPr>
+          <w:lang w:val="en-US"/>
+        </w:rPr>
+      </w:pPr>
+    </w:p>
+    <w:p>
+      <w:pPr>
+        <w:rPr>
+          <w:lang w:val="en-US"/>
+        </w:rPr>
+      </w:pPr>
+    </w:p>
+    <w:p>
+      <w:pPr>
+        <w:rPr>
+          <w:lang w:val="en-US"/>
+        </w:rPr>
+      </w:pPr>
+    </w:p>
+    <w:p>
+      <w:pPr>
+        <w:rPr>
+          <w:lang w:val="en-US"/>
+        </w:rPr>
+      </w:pPr>
+    </w:p>
+    <w:p>
+      <w:pPr>
+        <w:rPr>
+          <w:lang w:val="en-US"/>
+        </w:rPr>
+      </w:pPr>
+    </w:p>
+    <w:p>
+      <w:pPr>
+        <w:rPr>
+          <w:lang w:val="en-US"/>
+        </w:rPr>
+      </w:pPr>
+    </w:p>
+    <w:p>
+      <w:pPr>
+        <w:rPr>
+          <w:lang w:val="en-US"/>
+        </w:rPr>
+      </w:pPr>
+    </w:p>
+    <w:p>
+      <w:pPr>
+        <w:rPr>
+          <w:lang w:val="en-US"/>
+        </w:rPr>
+      </w:pPr>
+    </w:p>
+    <w:p>
+      <w:pPr>
+        <w:rPr>
+          <w:lang w:val="en-US"/>
+        </w:rPr>
+      </w:pPr>
+    </w:p>
+    <w:p>
+      <w:pPr>
+        <w:rPr>
+          <w:lang w:val="en-US"/>
+        </w:rPr>
+      </w:pPr>
+    </w:p>
+    <w:p>
+      <w:pPr>
+        <w:rPr>
+          <w:lang w:val="en-US"/>
+        </w:rPr>
+      </w:pPr>
+    </w:p>
+    <w:p>
+      <w:pPr>
+        <w:rPr>
+          <w:lang w:val="en-US"/>
+        </w:rPr>
+      </w:pPr>
+    </w:p>
+    <w:p>
+      <w:pPr>
+        <w:rPr>
+          <w:lang w:val="en-US"/>
+        </w:rPr>
+      </w:pPr>
+    </w:p>
+    <w:p>
+      <w:pPr>
+        <w:rPr>
+          <w:lang w:val="en-US"/>
+        </w:rPr>
+      </w:pPr>
+    </w:p>
+    <w:p>
+      <w:pPr>
+        <w:rPr>
+          <w:lang w:val="en-US"/>
+        </w:rPr>
+      </w:pPr>
+    </w:p>
+    <w:p>
+      <w:pPr>
+        <w:rPr>
+          <w:lang w:val="en-US"/>
+        </w:rPr>
+      </w:pPr>
+    </w:p>
+    <w:p>
+      <w:pPr>
+        <w:rPr>
+          <w:lang w:val="en-US"/>
+        </w:rPr>
+      </w:pPr>
+    </w:p>
+    <w:p>
+      <w:pPr>
+        <w:rPr>
+          <w:lang w:val="en-US"/>
+        </w:rPr>
+      </w:pPr>
+    </w:p>
+    <w:p>
+      <w:pPr>
+        <w:rPr>
+          <w:lang w:val="en-US"/>
+        </w:rPr>
+      </w:pPr>
+    </w:p>
+    <w:p>
+      <w:pPr>
+        <w:rPr>
+          <w:lang w:val="en-US"/>
+        </w:rPr>
+      </w:pPr>
+    </w:p>
+    <w:p>
+      <w:pPr>
+        <w:rPr>
+          <w:lang w:val="en-US"/>
+        </w:rPr>
+      </w:pPr>
+    </w:p>
+    <w:p>
+      <w:pPr>
+        <w:rPr>
+          <w:lang w:val="nl-NL"/>
+        </w:rPr>
+      </w:pPr>
+      <w:r>
+        <w:rPr>
+          <w:lang w:val="nl-NL"/>
         </w:rPr>
         <w:t>Author: Martijn Oele</w:t>
       </w:r>
@@ -31,12 +215,12 @@
     <w:p>
       <w:pPr>
         <w:rPr>
-          <w:lang w:val="en-US"/>
-        </w:rPr>
-      </w:pPr>
-      <w:r>
-        <w:rPr>
-          <w:lang w:val="en-US"/>
+          <w:lang w:val="nl-NL"/>
+        </w:rPr>
+      </w:pPr>
+      <w:r>
+        <w:rPr>
+          <w:lang w:val="nl-NL"/>
         </w:rPr>
         <w:t>GitHub: Martijn-075</w:t>
       </w:r>
@@ -53,25 +237,11 @@
         </w:rPr>
         <w:t xml:space="preserve">VUID: </w:t>
       </w:r>
-    </w:p>
-    <w:p>
-      <w:pPr>
-        <w:rPr>
-          <w:lang w:val="en-US"/>
-        </w:rPr>
-      </w:pPr>
-    </w:p>
-    <w:p>
-      <w:pPr>
-        <w:rPr>
-          <w:lang w:val="en-US"/>
-        </w:rPr>
-      </w:pPr>
-      <w:r>
-        <w:rPr>
-          <w:lang w:val="en-US"/>
-        </w:rPr>
-        <w:br w:type="page"/>
+      <w:r>
+        <w:rPr>
+          <w:lang w:val="en-US"/>
+        </w:rPr>
+        <w:t>2784464</w:t>
       </w:r>
     </w:p>
     <w:sdt>
@@ -4017,7 +4187,19 @@
         <w:rPr>
           <w:lang w:val="en-US"/>
         </w:rPr>
-        <w:t>and changing the atoms position within a defined radius and checks if the new forcefield energy is lower th</w:t>
+        <w:t>and changing the atoms position within a defined radius</w:t>
+      </w:r>
+      <w:r>
+        <w:rPr>
+          <w:lang w:val="en-US"/>
+        </w:rPr>
+        <w:t xml:space="preserve">. Then it </w:t>
+      </w:r>
+      <w:r>
+        <w:rPr>
+          <w:lang w:val="en-US"/>
+        </w:rPr>
+        <w:t>checks if the new forcefield energy is lower th</w:t>
       </w:r>
       <w:r>
         <w:rPr>
@@ -4095,19 +4277,7 @@
         <w:rPr>
           <w:lang w:val="en-US"/>
         </w:rPr>
-        <w:t>new atoms</w:t>
-      </w:r>
-      <w:r>
-        <w:rPr>
-          <w:lang w:val="en-US"/>
-        </w:rPr>
-        <w:t>'</w:t>
-      </w:r>
-      <w:r>
-        <w:rPr>
-          <w:lang w:val="en-US"/>
-        </w:rPr>
-        <w:t xml:space="preserve"> positions are rejected a certain amount of time in </w:t>
+        <w:t xml:space="preserve">new atoms positions are rejected a certain amount of time in </w:t>
       </w:r>
       <w:r>
         <w:rPr>
@@ -4402,19 +4572,11 @@
         </w:rPr>
         <w:t xml:space="preserve">For real number </w:t>
       </w:r>
-      <w:proofErr w:type="spellStart"/>
-      <w:r>
-        <w:rPr>
-          <w:lang w:val="en-US"/>
-        </w:rPr>
-        <w:t>realkind</w:t>
-      </w:r>
-      <w:proofErr w:type="spellEnd"/>
-      <w:r>
-        <w:rPr>
-          <w:lang w:val="en-US"/>
-        </w:rPr>
-        <w:t xml:space="preserve"> = 8</w:t>
+      <w:r>
+        <w:rPr>
+          <w:lang w:val="en-US"/>
+        </w:rPr>
+        <w:t>realkind = 8</w:t>
       </w:r>
       <w:r>
         <w:rPr>
@@ -4562,21 +4724,7 @@
               <w:rPr>
                 <w:lang w:val="en-US"/>
               </w:rPr>
-              <w:t>real(</w:t>
-            </w:r>
-            <w:proofErr w:type="spellStart"/>
-            <w:r>
-              <w:rPr>
-                <w:lang w:val="en-US"/>
-              </w:rPr>
-              <w:t>realkind</w:t>
-            </w:r>
-            <w:proofErr w:type="spellEnd"/>
-            <w:r>
-              <w:rPr>
-                <w:lang w:val="en-US"/>
-              </w:rPr>
-              <w:t>) :: cords(3</w:t>
+              <w:t>real(realkind) :: cords(3</w:t>
             </w:r>
             <w:r>
               <w:rPr>
@@ -4788,21 +4936,31 @@
               <w:rPr>
                 <w:lang w:val="en-US"/>
               </w:rPr>
-              <w:t xml:space="preserve">The type of bond (in this project can only be CC for carbon </w:t>
-            </w:r>
-            <w:proofErr w:type="spellStart"/>
-            <w:r>
-              <w:rPr>
-                <w:lang w:val="en-US"/>
-              </w:rPr>
-              <w:t>carbon</w:t>
-            </w:r>
-            <w:proofErr w:type="spellEnd"/>
-            <w:r>
-              <w:rPr>
-                <w:lang w:val="en-US"/>
-              </w:rPr>
-              <w:t xml:space="preserve"> bond of CH for carbon hydrogen bond</w:t>
+              <w:t>The type of bond (in this project can only be CC for carbon</w:t>
+            </w:r>
+            <w:r>
+              <w:rPr>
+                <w:lang w:val="en-US"/>
+              </w:rPr>
+              <w:t>-</w:t>
+            </w:r>
+            <w:r>
+              <w:rPr>
+                <w:lang w:val="en-US"/>
+              </w:rPr>
+              <w:t>carbon bond o</w:t>
+            </w:r>
+            <w:r>
+              <w:rPr>
+                <w:lang w:val="en-US"/>
+              </w:rPr>
+              <w:t>r</w:t>
+            </w:r>
+            <w:r>
+              <w:rPr>
+                <w:lang w:val="en-US"/>
+              </w:rPr>
+              <w:t xml:space="preserve"> CH for carbon hydrogen bond</w:t>
             </w:r>
             <w:r>
               <w:rPr>
@@ -4828,21 +4986,7 @@
               <w:rPr>
                 <w:lang w:val="en-US"/>
               </w:rPr>
-              <w:t>real(</w:t>
-            </w:r>
-            <w:proofErr w:type="spellStart"/>
-            <w:r>
-              <w:rPr>
-                <w:lang w:val="en-US"/>
-              </w:rPr>
-              <w:t>realkind</w:t>
-            </w:r>
-            <w:proofErr w:type="spellEnd"/>
-            <w:r>
-              <w:rPr>
-                <w:lang w:val="en-US"/>
-              </w:rPr>
-              <w:t>) :: length</w:t>
+              <w:t>real(realkind) :: length</w:t>
             </w:r>
           </w:p>
         </w:tc>
@@ -4892,21 +5036,7 @@
               <w:rPr>
                 <w:lang w:val="en-US"/>
               </w:rPr>
-              <w:t>real(</w:t>
-            </w:r>
-            <w:proofErr w:type="spellStart"/>
-            <w:r>
-              <w:rPr>
-                <w:lang w:val="en-US"/>
-              </w:rPr>
-              <w:t>realkind</w:t>
-            </w:r>
-            <w:proofErr w:type="spellEnd"/>
-            <w:r>
-              <w:rPr>
-                <w:lang w:val="en-US"/>
-              </w:rPr>
-              <w:t>) :: vector(3)</w:t>
+              <w:t>real(realkind) :: vector(3)</w:t>
             </w:r>
           </w:p>
         </w:tc>
@@ -4955,7 +5085,6 @@
         </w:rPr>
       </w:pPr>
       <w:bookmarkStart w:id="9" w:name="_Toc130757273"/>
-      <w:proofErr w:type="spellStart"/>
       <w:r>
         <w:rPr>
           <w:lang w:val="en-US"/>
@@ -4963,7 +5092,6 @@
         <w:t>Bonds_angle</w:t>
       </w:r>
       <w:bookmarkEnd w:id="9"/>
-      <w:proofErr w:type="spellEnd"/>
     </w:p>
     <w:tbl>
       <w:tblPr>
@@ -5054,14 +5182,12 @@
               </w:rPr>
               <w:t xml:space="preserve">2 connecting bonds that form </w:t>
             </w:r>
-            <w:proofErr w:type="spellStart"/>
-            <w:r>
-              <w:rPr>
-                <w:lang w:val="en-US"/>
-              </w:rPr>
-              <w:t>a</w:t>
-            </w:r>
-            <w:proofErr w:type="spellEnd"/>
+            <w:r>
+              <w:rPr>
+                <w:lang w:val="en-US"/>
+              </w:rPr>
+              <w:t>an</w:t>
+            </w:r>
             <w:r>
               <w:rPr>
                 <w:lang w:val="en-US"/>
@@ -5114,21 +5240,7 @@
               <w:rPr>
                 <w:lang w:val="en-US"/>
               </w:rPr>
-              <w:t>real(</w:t>
-            </w:r>
-            <w:proofErr w:type="spellStart"/>
-            <w:r>
-              <w:rPr>
-                <w:lang w:val="en-US"/>
-              </w:rPr>
-              <w:t>realkind</w:t>
-            </w:r>
-            <w:proofErr w:type="spellEnd"/>
-            <w:r>
-              <w:rPr>
-                <w:lang w:val="en-US"/>
-              </w:rPr>
-              <w:t>) :: angle</w:t>
+              <w:t>real(realkind) :: angle</w:t>
             </w:r>
           </w:p>
         </w:tc>
@@ -5248,21 +5360,7 @@
               <w:rPr>
                 <w:lang w:val="en-US"/>
               </w:rPr>
-              <w:t xml:space="preserve">type (bond) :: </w:t>
-            </w:r>
-            <w:proofErr w:type="spellStart"/>
-            <w:r>
-              <w:rPr>
-                <w:lang w:val="en-US"/>
-              </w:rPr>
-              <w:t>end_bonds</w:t>
-            </w:r>
-            <w:proofErr w:type="spellEnd"/>
-            <w:r>
-              <w:rPr>
-                <w:lang w:val="en-US"/>
-              </w:rPr>
-              <w:t>(2)</w:t>
+              <w:t>type (bond) :: end_bonds(2)</w:t>
             </w:r>
           </w:p>
         </w:tc>
@@ -5331,16 +5429,8 @@
               <w:rPr>
                 <w:lang w:val="en-US"/>
               </w:rPr>
-              <w:t xml:space="preserve">type (bond) :: </w:t>
-            </w:r>
-            <w:proofErr w:type="spellStart"/>
-            <w:r>
-              <w:rPr>
-                <w:lang w:val="en-US"/>
-              </w:rPr>
-              <w:t>center_bond</w:t>
-            </w:r>
-            <w:proofErr w:type="spellEnd"/>
+              <w:t>type (bond) :: center_bond</w:t>
+            </w:r>
           </w:p>
         </w:tc>
         <w:tc>
@@ -5408,21 +5498,7 @@
               <w:rPr>
                 <w:lang w:val="en-US"/>
               </w:rPr>
-              <w:t>real(</w:t>
-            </w:r>
-            <w:proofErr w:type="spellStart"/>
-            <w:r>
-              <w:rPr>
-                <w:lang w:val="en-US"/>
-              </w:rPr>
-              <w:t>realkind</w:t>
-            </w:r>
-            <w:proofErr w:type="spellEnd"/>
-            <w:r>
-              <w:rPr>
-                <w:lang w:val="en-US"/>
-              </w:rPr>
-              <w:t>) :: angle</w:t>
+              <w:t>real(realkind) :: angle</w:t>
             </w:r>
           </w:p>
         </w:tc>
@@ -5692,21 +5768,7 @@
               <w:rPr>
                 <w:lang w:val="en-US"/>
               </w:rPr>
-              <w:t>type (</w:t>
-            </w:r>
-            <w:proofErr w:type="spellStart"/>
-            <w:r>
-              <w:rPr>
-                <w:lang w:val="en-US"/>
-              </w:rPr>
-              <w:t>bond_angle</w:t>
-            </w:r>
-            <w:proofErr w:type="spellEnd"/>
-            <w:r>
-              <w:rPr>
-                <w:lang w:val="en-US"/>
-              </w:rPr>
-              <w:t>), allocatable :: angles(:)</w:t>
+              <w:t>type (bond_angle), allocatable :: angles(:)</w:t>
             </w:r>
           </w:p>
         </w:tc>
@@ -5751,14 +5813,12 @@
               </w:rPr>
               <w:t xml:space="preserve">See 2.3. </w:t>
             </w:r>
-            <w:proofErr w:type="spellStart"/>
             <w:r>
               <w:rPr>
                 <w:lang w:val="en-US"/>
               </w:rPr>
               <w:t>Bonds_angle</w:t>
             </w:r>
-            <w:proofErr w:type="spellEnd"/>
             <w:r>
               <w:rPr>
                 <w:lang w:val="en-US"/>
@@ -5775,15 +5835,7 @@
           </w:tcPr>
           <w:p>
             <w:r>
-              <w:t xml:space="preserve">type (torsion), allocatable :: </w:t>
-            </w:r>
-            <w:proofErr w:type="spellStart"/>
-            <w:r>
-              <w:t>torsion_angles</w:t>
-            </w:r>
-            <w:proofErr w:type="spellEnd"/>
-            <w:r>
-              <w:t>(:)</w:t>
+              <w:t>type (torsion), allocatable :: torsion_angles(:)</w:t>
             </w:r>
           </w:p>
         </w:tc>
@@ -5852,21 +5904,7 @@
               <w:rPr>
                 <w:lang w:val="en-US"/>
               </w:rPr>
-              <w:t>real(</w:t>
-            </w:r>
-            <w:proofErr w:type="spellStart"/>
-            <w:r>
-              <w:rPr>
-                <w:lang w:val="en-US"/>
-              </w:rPr>
-              <w:t>realkind</w:t>
-            </w:r>
-            <w:proofErr w:type="spellEnd"/>
-            <w:r>
-              <w:rPr>
-                <w:lang w:val="en-US"/>
-              </w:rPr>
-              <w:t>), allocatable :: distance(:,:)</w:t>
+              <w:t>real(realkind), allocatable :: distance(:,:)</w:t>
             </w:r>
           </w:p>
         </w:tc>
@@ -5957,6 +5995,44 @@
           </w:p>
         </w:tc>
       </w:tr>
+      <w:tr>
+        <w:tc>
+          <w:tcPr>
+            <w:tcW w:w="4508" w:type="dxa"/>
+          </w:tcPr>
+          <w:p>
+            <w:pPr>
+              <w:rPr>
+                <w:lang w:val="en-US"/>
+              </w:rPr>
+            </w:pPr>
+            <w:r>
+              <w:rPr>
+                <w:lang w:val="en-US"/>
+              </w:rPr>
+              <w:t>real(realkind) :: minimized_energy</w:t>
+            </w:r>
+          </w:p>
+        </w:tc>
+        <w:tc>
+          <w:tcPr>
+            <w:tcW w:w="4508" w:type="dxa"/>
+          </w:tcPr>
+          <w:p>
+            <w:pPr>
+              <w:rPr>
+                <w:lang w:val="en-US"/>
+              </w:rPr>
+            </w:pPr>
+            <w:r>
+              <w:rPr>
+                <w:lang w:val="en-US"/>
+              </w:rPr>
+              <w:t xml:space="preserve">The minimized energy of the molecule </w:t>
+            </w:r>
+          </w:p>
+        </w:tc>
+      </w:tr>
     </w:tbl>
     <w:p>
       <w:pPr>
@@ -6151,63 +6227,7 @@
         <w:rPr>
           <w:lang w:val="en-US"/>
         </w:rPr>
-        <w:t>Atoms</w:t>
-      </w:r>
-      <w:r>
-        <w:rPr>
-          <w:lang w:val="en-US"/>
-        </w:rPr>
-        <w:t xml:space="preserve"> is a derived </w:t>
-      </w:r>
-      <w:r>
-        <w:rPr>
-          <w:lang w:val="en-US"/>
-        </w:rPr>
-        <w:t>atom type (type (bond)) see 2.1. atom</w:t>
-      </w:r>
-      <w:r>
-        <w:rPr>
-          <w:lang w:val="en-US"/>
-        </w:rPr>
-        <w:t>. (</w:t>
-      </w:r>
-      <w:r>
-        <w:rPr>
-          <w:lang w:val="en-US"/>
-        </w:rPr>
-        <w:t>In practice the sub</w:t>
-      </w:r>
-      <w:r>
-        <w:rPr>
-          <w:lang w:val="en-US"/>
-        </w:rPr>
-        <w:t>-</w:t>
-      </w:r>
-      <w:r>
-        <w:rPr>
-          <w:lang w:val="en-US"/>
-        </w:rPr>
-        <w:t>type atoms from the derived type molecule is passed in this function (</w:t>
-      </w:r>
-      <w:proofErr w:type="spellStart"/>
-      <w:r>
-        <w:rPr>
-          <w:lang w:val="en-US"/>
-        </w:rPr>
-        <w:t>molecule%atoms</w:t>
-      </w:r>
-      <w:proofErr w:type="spellEnd"/>
-      <w:r>
-        <w:rPr>
-          <w:lang w:val="en-US"/>
-        </w:rPr>
-        <w:t>)</w:t>
-      </w:r>
-      <w:r>
-        <w:rPr>
-          <w:lang w:val="en-US"/>
-        </w:rPr>
-        <w:t>)</w:t>
+        <w:t>Mol is a derived molecule type (type (molecule)) see 2.5. Molecule.</w:t>
       </w:r>
       <w:r>
         <w:rPr>
@@ -6225,21 +6245,7 @@
         <w:rPr>
           <w:lang w:val="en-US"/>
         </w:rPr>
-        <w:t>(preferably ending in .</w:t>
-      </w:r>
-      <w:proofErr w:type="spellStart"/>
-      <w:r>
-        <w:rPr>
-          <w:lang w:val="en-US"/>
-        </w:rPr>
-        <w:t>xyz</w:t>
-      </w:r>
-      <w:proofErr w:type="spellEnd"/>
-      <w:r>
-        <w:rPr>
-          <w:lang w:val="en-US"/>
-        </w:rPr>
-        <w:t xml:space="preserve">) of the file </w:t>
+        <w:t xml:space="preserve">(preferably ending in .xyz) of the file </w:t>
       </w:r>
       <w:r>
         <w:rPr>
@@ -6265,6 +6271,12 @@
         </w:rPr>
         <w:t xml:space="preserve"> to.</w:t>
       </w:r>
+      <w:r>
+        <w:rPr>
+          <w:lang w:val="en-US"/>
+        </w:rPr>
+        <w:t xml:space="preserve"> </w:t>
+      </w:r>
     </w:p>
     <w:p>
       <w:pPr>
@@ -6294,7 +6306,19 @@
         <w:rPr>
           <w:lang w:val="en-US"/>
         </w:rPr>
-        <w:t xml:space="preserve">the coordinates and elements of the atoms. </w:t>
+        <w:t>the coordinates and elements of the atoms.</w:t>
+      </w:r>
+      <w:r>
+        <w:rPr>
+          <w:lang w:val="en-US"/>
+        </w:rPr>
+        <w:t xml:space="preserve"> </w:t>
+      </w:r>
+      <w:r>
+        <w:rPr>
+          <w:lang w:val="en-US"/>
+        </w:rPr>
+        <w:t>For the write subroutine the minimized energy of the molecule is written as well.</w:t>
       </w:r>
     </w:p>
     <w:p>
@@ -6566,6 +6590,24 @@
         <w:rPr>
           <w:lang w:val="en-US"/>
         </w:rPr>
+        <w:t xml:space="preserve">The minimized energy is written </w:t>
+      </w:r>
+    </w:p>
+    <w:p>
+      <w:pPr>
+        <w:pStyle w:val="ListParagraph"/>
+        <w:numPr>
+          <w:ilvl w:val="0"/>
+          <w:numId w:val="5"/>
+        </w:numPr>
+        <w:rPr>
+          <w:lang w:val="en-US"/>
+        </w:rPr>
+      </w:pPr>
+      <w:r>
+        <w:rPr>
+          <w:lang w:val="en-US"/>
+        </w:rPr>
         <w:t>The file is closed</w:t>
       </w:r>
     </w:p>
@@ -6716,21 +6758,7 @@
         <w:rPr>
           <w:lang w:val="en-US"/>
         </w:rPr>
-        <w:t xml:space="preserve"> distance. The bonds are stored in the bonds type (</w:t>
-      </w:r>
-      <w:proofErr w:type="spellStart"/>
-      <w:r>
-        <w:rPr>
-          <w:lang w:val="en-US"/>
-        </w:rPr>
-        <w:t>molecule%bonds</w:t>
-      </w:r>
-      <w:proofErr w:type="spellEnd"/>
-      <w:r>
-        <w:rPr>
-          <w:lang w:val="en-US"/>
-        </w:rPr>
-        <w:t>).</w:t>
+        <w:t xml:space="preserve"> distance. The bonds are stored in the bonds type (molecule%bonds).</w:t>
       </w:r>
     </w:p>
     <w:p>
@@ -6815,7 +6843,7 @@
         <w:rPr>
           <w:lang w:val="en-US"/>
         </w:rPr>
-        <w:t>as a square matrix with the same size as the atoms vector (and bonds) in both dimensions</w:t>
+        <w:t>as a square matrix with the same size as the atoms (and bonds) in both dimensions</w:t>
       </w:r>
     </w:p>
     <w:p>
@@ -6845,21 +6873,7 @@
         <w:rPr>
           <w:lang w:val="en-US"/>
         </w:rPr>
-        <w:t>(</w:t>
-      </w:r>
-      <w:proofErr w:type="spellStart"/>
-      <w:r>
-        <w:rPr>
-          <w:lang w:val="en-US"/>
-        </w:rPr>
-        <w:t>molecule%distance</w:t>
-      </w:r>
-      <w:proofErr w:type="spellEnd"/>
-      <w:r>
-        <w:rPr>
-          <w:lang w:val="en-US"/>
-        </w:rPr>
-        <w:t>)</w:t>
+        <w:t>(molecule%distance)</w:t>
       </w:r>
     </w:p>
     <w:p>
@@ -7045,6 +7059,7 @@
         <w:rPr>
           <w:lang w:val="en-US"/>
         </w:rPr>
+        <w:lastRenderedPageBreak/>
         <w:t xml:space="preserve">Check if </w:t>
       </w:r>
       <w:r>
@@ -7075,7 +7090,6 @@
         <w:rPr>
           <w:lang w:val="en-US"/>
         </w:rPr>
-        <w:lastRenderedPageBreak/>
         <w:t>Check if the distance is within 10% of the optimal carbon</w:t>
       </w:r>
       <w:r>
@@ -7138,14 +7152,30 @@
         </w:rPr>
         <w:t xml:space="preserve">The indices of the atoms are stored in the </w:t>
       </w:r>
-      <w:proofErr w:type="spellStart"/>
-      <w:r>
-        <w:rPr>
-          <w:lang w:val="en-US"/>
-        </w:rPr>
-        <w:t>bond%link</w:t>
-      </w:r>
-      <w:proofErr w:type="spellEnd"/>
+      <w:r>
+        <w:rPr>
+          <w:lang w:val="en-US"/>
+        </w:rPr>
+        <w:t>molecule%</w:t>
+      </w:r>
+      <w:r>
+        <w:rPr>
+          <w:lang w:val="en-US"/>
+        </w:rPr>
+        <w:t>bond</w:t>
+      </w:r>
+      <w:r>
+        <w:rPr>
+          <w:lang w:val="en-US"/>
+        </w:rPr>
+        <w:t>s</w:t>
+      </w:r>
+      <w:r>
+        <w:rPr>
+          <w:lang w:val="en-US"/>
+        </w:rPr>
+        <w:t>%link</w:t>
+      </w:r>
     </w:p>
     <w:p>
       <w:pPr>
@@ -7182,14 +7212,24 @@
         </w:rPr>
         <w:t xml:space="preserve"> the </w:t>
       </w:r>
-      <w:proofErr w:type="spellStart"/>
-      <w:r>
-        <w:rPr>
-          <w:lang w:val="en-US"/>
-        </w:rPr>
-        <w:t>bond%length</w:t>
-      </w:r>
-      <w:proofErr w:type="spellEnd"/>
+      <w:r>
+        <w:rPr>
+          <w:lang w:val="en-US"/>
+        </w:rPr>
+        <w:t>molecule%bonds</w:t>
+      </w:r>
+      <w:r>
+        <w:rPr>
+          <w:lang w:val="en-US"/>
+        </w:rPr>
+        <w:t xml:space="preserve"> </w:t>
+      </w:r>
+      <w:r>
+        <w:rPr>
+          <w:lang w:val="en-US"/>
+        </w:rPr>
+        <w:t>%length</w:t>
+      </w:r>
     </w:p>
     <w:p>
       <w:pPr>
@@ -7208,14 +7248,24 @@
         </w:rPr>
         <w:t xml:space="preserve">The bond vector is calculated and stored in </w:t>
       </w:r>
-      <w:proofErr w:type="spellStart"/>
-      <w:r>
-        <w:rPr>
-          <w:lang w:val="en-US"/>
-        </w:rPr>
-        <w:t>bond%vector</w:t>
-      </w:r>
-      <w:proofErr w:type="spellEnd"/>
+      <w:r>
+        <w:rPr>
+          <w:lang w:val="en-US"/>
+        </w:rPr>
+        <w:t>molecule%bonds</w:t>
+      </w:r>
+      <w:r>
+        <w:rPr>
+          <w:lang w:val="en-US"/>
+        </w:rPr>
+        <w:t xml:space="preserve"> </w:t>
+      </w:r>
+      <w:r>
+        <w:rPr>
+          <w:lang w:val="en-US"/>
+        </w:rPr>
+        <w:t>%vector</w:t>
+      </w:r>
     </w:p>
     <w:p>
       <w:pPr>
@@ -7232,25 +7282,25 @@
         <w:rPr>
           <w:lang w:val="en-US"/>
         </w:rPr>
-        <w:t xml:space="preserve">In the </w:t>
-      </w:r>
-      <w:r>
-        <w:rPr>
-          <w:lang w:val="en-US"/>
-        </w:rPr>
-        <w:t>bonding array</w:t>
-      </w:r>
-      <w:r>
-        <w:rPr>
-          <w:lang w:val="en-US"/>
-        </w:rPr>
-        <w:t>,</w:t>
-      </w:r>
-      <w:r>
-        <w:rPr>
-          <w:lang w:val="en-US"/>
-        </w:rPr>
-        <w:t xml:space="preserve"> the position is set to true</w:t>
+        <w:t xml:space="preserve">The bond type (CC or CH) is stored in </w:t>
+      </w:r>
+      <w:r>
+        <w:rPr>
+          <w:lang w:val="en-US"/>
+        </w:rPr>
+        <w:t>molecule%bonds</w:t>
+      </w:r>
+      <w:r>
+        <w:rPr>
+          <w:lang w:val="en-US"/>
+        </w:rPr>
+        <w:t xml:space="preserve"> </w:t>
+      </w:r>
+      <w:r>
+        <w:rPr>
+          <w:lang w:val="en-US"/>
+        </w:rPr>
+        <w:t>%type</w:t>
       </w:r>
     </w:p>
     <w:p>
@@ -7268,16 +7318,26 @@
         <w:rPr>
           <w:lang w:val="en-US"/>
         </w:rPr>
-        <w:t xml:space="preserve">The bond type (CC or CH) is stored in </w:t>
-      </w:r>
-      <w:proofErr w:type="spellStart"/>
-      <w:r>
-        <w:rPr>
-          <w:lang w:val="en-US"/>
-        </w:rPr>
-        <w:t>bond%type</w:t>
-      </w:r>
-      <w:proofErr w:type="spellEnd"/>
+        <w:t xml:space="preserve">In the </w:t>
+      </w:r>
+      <w:r>
+        <w:rPr>
+          <w:lang w:val="en-US"/>
+        </w:rPr>
+        <w:t>bonding array</w:t>
+      </w:r>
+      <w:r>
+        <w:rPr>
+          <w:lang w:val="en-US"/>
+        </w:rPr>
+        <w:t>,</w:t>
+      </w:r>
+      <w:r>
+        <w:rPr>
+          <w:lang w:val="en-US"/>
+        </w:rPr>
+        <w:t xml:space="preserve"> the position is set to true</w:t>
+      </w:r>
     </w:p>
     <w:p>
       <w:pPr>
@@ -7407,7 +7467,19 @@
         <w:rPr>
           <w:lang w:val="en-US"/>
         </w:rPr>
-        <w:t xml:space="preserve"> bonds that that carbon atom makes is extracted for every carbon atom. </w:t>
+        <w:t xml:space="preserve"> bonds that that carbon atom makes </w:t>
+      </w:r>
+      <w:r>
+        <w:rPr>
+          <w:lang w:val="en-US"/>
+        </w:rPr>
+        <w:t>are</w:t>
+      </w:r>
+      <w:r>
+        <w:rPr>
+          <w:lang w:val="en-US"/>
+        </w:rPr>
+        <w:t xml:space="preserve"> extracted for every carbon atom. </w:t>
       </w:r>
       <w:r>
         <w:rPr>
@@ -7654,14 +7726,7 @@
         <w:rPr>
           <w:lang w:val="en-US"/>
         </w:rPr>
-        <w:t xml:space="preserve"> stored in </w:t>
-      </w:r>
-      <w:proofErr w:type="spellStart"/>
-      <w:r>
-        <w:rPr>
-          <w:lang w:val="en-US"/>
-        </w:rPr>
-        <w:t>molecule%</w:t>
+        <w:t xml:space="preserve"> stored in molecule%</w:t>
       </w:r>
       <w:r>
         <w:rPr>
@@ -7669,7 +7734,6 @@
         </w:rPr>
         <w:t>angles%bonds</w:t>
       </w:r>
-      <w:proofErr w:type="spellEnd"/>
       <w:r>
         <w:rPr>
           <w:lang w:val="en-US"/>
@@ -7704,16 +7768,8 @@
         <w:rPr>
           <w:lang w:val="en-US"/>
         </w:rPr>
-        <w:t xml:space="preserve"> and is stored in </w:t>
-      </w:r>
-      <w:proofErr w:type="spellStart"/>
-      <w:r>
-        <w:rPr>
-          <w:lang w:val="en-US"/>
-        </w:rPr>
-        <w:t>molecule%angles%angle</w:t>
-      </w:r>
-      <w:proofErr w:type="spellEnd"/>
+        <w:t xml:space="preserve"> and is stored in molecule%angles%angle</w:t>
+      </w:r>
     </w:p>
     <w:p>
       <w:pPr>
@@ -7915,7 +7971,19 @@
         <w:rPr>
           <w:lang w:val="en-US"/>
         </w:rPr>
-        <w:t xml:space="preserve">If there is or are cc bonds these bonds are </w:t>
+        <w:t xml:space="preserve">If there is or are </w:t>
+      </w:r>
+      <w:r>
+        <w:rPr>
+          <w:lang w:val="en-US"/>
+        </w:rPr>
+        <w:t>CC</w:t>
+      </w:r>
+      <w:r>
+        <w:rPr>
+          <w:lang w:val="en-US"/>
+        </w:rPr>
+        <w:t xml:space="preserve"> bonds these bonds are </w:t>
       </w:r>
       <w:r>
         <w:rPr>
@@ -7963,66 +8031,8 @@
         <w:rPr>
           <w:lang w:val="en-US"/>
         </w:rPr>
-        <w:t xml:space="preserve"> unique bond pairs are made and stored </w:t>
-      </w:r>
-      <w:r>
-        <w:rPr>
-          <w:lang w:val="en-US"/>
-        </w:rPr>
-        <w:t xml:space="preserve">in </w:t>
-      </w:r>
-      <w:proofErr w:type="spellStart"/>
-      <w:r>
-        <w:rPr>
-          <w:lang w:val="en-US"/>
-        </w:rPr>
-        <w:t>molecule%torsion_angels</w:t>
-      </w:r>
-      <w:r>
-        <w:rPr>
-          <w:lang w:val="en-US"/>
-        </w:rPr>
-        <w:t>%</w:t>
-      </w:r>
-      <w:r>
-        <w:rPr>
-          <w:lang w:val="en-US"/>
-        </w:rPr>
-        <w:t>end_bonds</w:t>
-      </w:r>
-      <w:proofErr w:type="spellEnd"/>
-      <w:r>
-        <w:rPr>
-          <w:lang w:val="en-US"/>
-        </w:rPr>
-        <w:t xml:space="preserve"> </w:t>
-      </w:r>
-      <w:r>
-        <w:rPr>
-          <w:lang w:val="en-US"/>
-        </w:rPr>
-        <w:t>together</w:t>
-      </w:r>
-      <w:r>
-        <w:rPr>
-          <w:lang w:val="en-US"/>
-        </w:rPr>
-        <w:t xml:space="preserve"> with the central CC bond in </w:t>
-      </w:r>
-      <w:proofErr w:type="spellStart"/>
-      <w:r>
-        <w:rPr>
-          <w:lang w:val="en-US"/>
-        </w:rPr>
-        <w:t>molecule%torsion_angle</w:t>
-      </w:r>
-      <w:r>
-        <w:rPr>
-          <w:lang w:val="en-US"/>
-        </w:rPr>
-        <w:t>%central_bond</w:t>
-      </w:r>
-      <w:proofErr w:type="spellEnd"/>
+        <w:t xml:space="preserve"> unique bond pairs are made and stored</w:t>
+      </w:r>
       <w:r>
         <w:rPr>
           <w:lang w:val="en-US"/>
@@ -8087,13 +8097,13 @@
         <w:rPr>
           <w:lang w:val="en-US"/>
         </w:rPr>
-        <w:t xml:space="preserve">one end bond </w:t>
-      </w:r>
-      <w:r>
-        <w:rPr>
-          <w:lang w:val="en-US"/>
-        </w:rPr>
-        <w:t>on each side of the central bond</w:t>
+        <w:t>each</w:t>
+      </w:r>
+      <w:r>
+        <w:rPr>
+          <w:lang w:val="en-US"/>
+        </w:rPr>
+        <w:t xml:space="preserve"> end bond</w:t>
       </w:r>
       <w:r>
         <w:rPr>
@@ -8160,32 +8170,7 @@
         <w:rPr>
           <w:lang w:val="en-US"/>
         </w:rPr>
-        <w:lastRenderedPageBreak/>
-        <w:t xml:space="preserve">The </w:t>
-      </w:r>
-      <w:r>
-        <w:rPr>
-          <w:lang w:val="en-US"/>
-        </w:rPr>
-        <w:t xml:space="preserve">torsion angle vector is allocated based on the number of CC bonds ( 9 </w:t>
-      </w:r>
-      <w:r>
-        <w:rPr>
-          <w:lang w:val="en-US"/>
-        </w:rPr>
-        <w:t xml:space="preserve">x </w:t>
-      </w:r>
-      <w:r>
-        <w:rPr>
-          <w:lang w:val="en-US"/>
-        </w:rPr>
-        <w:t xml:space="preserve">the </w:t>
-      </w:r>
-      <w:r>
-        <w:rPr>
-          <w:lang w:val="en-US"/>
-        </w:rPr>
-        <w:t>number of CC bonds)</w:t>
+        <w:t xml:space="preserve">Check if there is a CC bond present in the molecule if not the subroutine is skipped </w:t>
       </w:r>
     </w:p>
     <w:p>
@@ -8203,13 +8188,32 @@
         <w:rPr>
           <w:lang w:val="en-US"/>
         </w:rPr>
-        <w:t xml:space="preserve">All CC bonds are stored in a </w:t>
-      </w:r>
-      <w:r>
-        <w:rPr>
-          <w:lang w:val="en-US"/>
-        </w:rPr>
-        <w:t>CC bond holder vector (type bond)</w:t>
+        <w:lastRenderedPageBreak/>
+        <w:t xml:space="preserve">The </w:t>
+      </w:r>
+      <w:r>
+        <w:rPr>
+          <w:lang w:val="en-US"/>
+        </w:rPr>
+        <w:t xml:space="preserve">torsion angle vector is allocated based on the number of CC bonds (9 </w:t>
+      </w:r>
+      <w:r>
+        <w:rPr>
+          <w:lang w:val="en-US"/>
+        </w:rPr>
+        <w:t xml:space="preserve">x </w:t>
+      </w:r>
+      <w:r>
+        <w:rPr>
+          <w:lang w:val="en-US"/>
+        </w:rPr>
+        <w:t xml:space="preserve">the </w:t>
+      </w:r>
+      <w:r>
+        <w:rPr>
+          <w:lang w:val="en-US"/>
+        </w:rPr>
+        <w:t>number of CC bonds)</w:t>
       </w:r>
     </w:p>
     <w:p>
@@ -8227,37 +8231,13 @@
         <w:rPr>
           <w:lang w:val="en-US"/>
         </w:rPr>
-        <w:t xml:space="preserve">For each </w:t>
-      </w:r>
-      <w:r>
-        <w:rPr>
-          <w:lang w:val="en-US"/>
-        </w:rPr>
-        <w:t>CC bond</w:t>
-      </w:r>
-      <w:r>
-        <w:rPr>
-          <w:lang w:val="en-US"/>
-        </w:rPr>
-        <w:t>,</w:t>
-      </w:r>
-      <w:r>
-        <w:rPr>
-          <w:lang w:val="en-US"/>
-        </w:rPr>
-        <w:t xml:space="preserve"> the 3 other bonds on each side of the </w:t>
-      </w:r>
-      <w:r>
-        <w:rPr>
-          <w:lang w:val="en-US"/>
-        </w:rPr>
-        <w:t xml:space="preserve">bonds is extracted and stored in an </w:t>
-      </w:r>
-      <w:r>
-        <w:rPr>
-          <w:lang w:val="en-US"/>
-        </w:rPr>
-        <w:t>end bonds holding array (type bond)</w:t>
+        <w:t xml:space="preserve">All CC bonds are stored in a </w:t>
+      </w:r>
+      <w:r>
+        <w:rPr>
+          <w:lang w:val="en-US"/>
+        </w:rPr>
+        <w:t>CC bond holder vector (type bond)</w:t>
       </w:r>
     </w:p>
     <w:p>
@@ -8275,6 +8255,66 @@
         <w:rPr>
           <w:lang w:val="en-US"/>
         </w:rPr>
+        <w:t xml:space="preserve">For each </w:t>
+      </w:r>
+      <w:r>
+        <w:rPr>
+          <w:lang w:val="en-US"/>
+        </w:rPr>
+        <w:t>CC bond</w:t>
+      </w:r>
+      <w:r>
+        <w:rPr>
+          <w:lang w:val="en-US"/>
+        </w:rPr>
+        <w:t>,</w:t>
+      </w:r>
+      <w:r>
+        <w:rPr>
+          <w:lang w:val="en-US"/>
+        </w:rPr>
+        <w:t xml:space="preserve"> the 3 other bonds on each side of the </w:t>
+      </w:r>
+      <w:r>
+        <w:rPr>
+          <w:lang w:val="en-US"/>
+        </w:rPr>
+        <w:t xml:space="preserve">bonds </w:t>
+      </w:r>
+      <w:r>
+        <w:rPr>
+          <w:lang w:val="en-US"/>
+        </w:rPr>
+        <w:t>are</w:t>
+      </w:r>
+      <w:r>
+        <w:rPr>
+          <w:lang w:val="en-US"/>
+        </w:rPr>
+        <w:t xml:space="preserve"> extracted and stored in an </w:t>
+      </w:r>
+      <w:r>
+        <w:rPr>
+          <w:lang w:val="en-US"/>
+        </w:rPr>
+        <w:t>end bonds holding array (type bond)</w:t>
+      </w:r>
+    </w:p>
+    <w:p>
+      <w:pPr>
+        <w:pStyle w:val="ListParagraph"/>
+        <w:numPr>
+          <w:ilvl w:val="0"/>
+          <w:numId w:val="14"/>
+        </w:numPr>
+        <w:rPr>
+          <w:lang w:val="en-US"/>
+        </w:rPr>
+      </w:pPr>
+      <w:r>
+        <w:rPr>
+          <w:lang w:val="en-US"/>
+        </w:rPr>
         <w:t xml:space="preserve">From these </w:t>
       </w:r>
       <w:r>
@@ -8323,14 +8363,7 @@
         <w:rPr>
           <w:lang w:val="en-US"/>
         </w:rPr>
-        <w:t xml:space="preserve"> stored in </w:t>
-      </w:r>
-      <w:proofErr w:type="spellStart"/>
-      <w:r>
-        <w:rPr>
-          <w:lang w:val="en-US"/>
-        </w:rPr>
-        <w:t>molecule%</w:t>
+        <w:t xml:space="preserve"> stored in molecule%</w:t>
       </w:r>
       <w:r>
         <w:rPr>
@@ -8338,7 +8371,6 @@
         </w:rPr>
         <w:t>torsion_angels%central_bond</w:t>
       </w:r>
-      <w:proofErr w:type="spellEnd"/>
     </w:p>
     <w:p>
       <w:pPr>
@@ -8361,16 +8393,8 @@
         <w:rPr>
           <w:lang w:val="en-US"/>
         </w:rPr>
-        <w:t xml:space="preserve">nd bonds are stored in </w:t>
-      </w:r>
-      <w:proofErr w:type="spellStart"/>
-      <w:r>
-        <w:rPr>
-          <w:lang w:val="en-US"/>
-        </w:rPr>
-        <w:t>molecule%torsion_angle%end_bonds</w:t>
-      </w:r>
-      <w:proofErr w:type="spellEnd"/>
+        <w:t>nd bonds are stored in molecule%torsion_angle%end_bonds</w:t>
+      </w:r>
     </w:p>
     <w:p>
       <w:pPr>
@@ -8429,7 +8453,19 @@
         <w:rPr>
           <w:lang w:val="en-US"/>
         </w:rPr>
-        <w:t>one of the end bond vector</w:t>
+        <w:t>each</w:t>
+      </w:r>
+      <w:r>
+        <w:rPr>
+          <w:lang w:val="en-US"/>
+        </w:rPr>
+        <w:t xml:space="preserve"> of the end bond vector</w:t>
+      </w:r>
+      <w:r>
+        <w:rPr>
+          <w:lang w:val="en-US"/>
+        </w:rPr>
+        <w:t>s</w:t>
       </w:r>
     </w:p>
     <w:p>
@@ -8825,21 +8861,7 @@
         <w:rPr>
           <w:lang w:val="en-US"/>
         </w:rPr>
-        <w:t xml:space="preserve">the </w:t>
-      </w:r>
-      <w:proofErr w:type="spellStart"/>
-      <w:r>
-        <w:rPr>
-          <w:lang w:val="en-US"/>
-        </w:rPr>
-        <w:t>molecule%torsion_angle</w:t>
-      </w:r>
-      <w:proofErr w:type="spellEnd"/>
-      <w:r>
-        <w:rPr>
-          <w:lang w:val="en-US"/>
-        </w:rPr>
-        <w:t xml:space="preserve"> vector is deallocated</w:t>
+        <w:t>the molecule%torsion_angle vector is deallocated</w:t>
       </w:r>
     </w:p>
     <w:p>
@@ -8859,19 +8881,11 @@
         </w:rPr>
         <w:t xml:space="preserve">The </w:t>
       </w:r>
-      <w:proofErr w:type="spellStart"/>
-      <w:r>
-        <w:rPr>
-          <w:lang w:val="en-US"/>
-        </w:rPr>
-        <w:t>molecule%bonds</w:t>
-      </w:r>
-      <w:proofErr w:type="spellEnd"/>
-      <w:r>
-        <w:rPr>
-          <w:lang w:val="en-US"/>
-        </w:rPr>
-        <w:t xml:space="preserve"> </w:t>
+      <w:r>
+        <w:rPr>
+          <w:lang w:val="en-US"/>
+        </w:rPr>
+        <w:t xml:space="preserve">molecule%bonds </w:t>
       </w:r>
       <w:r>
         <w:rPr>
@@ -8901,21 +8915,7 @@
         <w:rPr>
           <w:lang w:val="en-US"/>
         </w:rPr>
-        <w:t xml:space="preserve">The </w:t>
-      </w:r>
-      <w:proofErr w:type="spellStart"/>
-      <w:r>
-        <w:rPr>
-          <w:lang w:val="en-US"/>
-        </w:rPr>
-        <w:t>molecule%bonding</w:t>
-      </w:r>
-      <w:proofErr w:type="spellEnd"/>
-      <w:r>
-        <w:rPr>
-          <w:lang w:val="en-US"/>
-        </w:rPr>
-        <w:t xml:space="preserve"> </w:t>
+        <w:t xml:space="preserve">The molecule%bonding </w:t>
       </w:r>
       <w:r>
         <w:rPr>
@@ -8945,14 +8945,7 @@
         <w:rPr>
           <w:lang w:val="en-US"/>
         </w:rPr>
-        <w:t xml:space="preserve">The </w:t>
-      </w:r>
-      <w:proofErr w:type="spellStart"/>
-      <w:r>
-        <w:rPr>
-          <w:lang w:val="en-US"/>
-        </w:rPr>
-        <w:t>molecule%</w:t>
+        <w:t>The molecule%</w:t>
       </w:r>
       <w:r>
         <w:rPr>
@@ -8960,7 +8953,6 @@
         </w:rPr>
         <w:t>distance</w:t>
       </w:r>
-      <w:proofErr w:type="spellEnd"/>
       <w:r>
         <w:rPr>
           <w:lang w:val="en-US"/>
@@ -8995,21 +8987,7 @@
         <w:rPr>
           <w:lang w:val="en-US"/>
         </w:rPr>
-        <w:t xml:space="preserve">The </w:t>
-      </w:r>
-      <w:proofErr w:type="spellStart"/>
-      <w:r>
-        <w:rPr>
-          <w:lang w:val="en-US"/>
-        </w:rPr>
-        <w:t>molecule%angels</w:t>
-      </w:r>
-      <w:proofErr w:type="spellEnd"/>
-      <w:r>
-        <w:rPr>
-          <w:lang w:val="en-US"/>
-        </w:rPr>
-        <w:t xml:space="preserve"> vector is deallocated</w:t>
+        <w:t>The molecule%angels vector is deallocated</w:t>
       </w:r>
     </w:p>
     <w:p>
@@ -9508,7 +9486,7 @@
           <w:rFonts w:eastAsiaTheme="minorEastAsia"/>
           <w:lang w:val="en-US"/>
         </w:rPr>
-        <w:t>Before the stretch energy function can be called the bonds atoms subroutine (3.1.2.) must be called in advance, otherwise</w:t>
+        <w:t>Before the stretch energy function can be called the bonds atoms subroutine (3.1.2.) must be called in advance otherwise</w:t>
       </w:r>
       <w:r>
         <w:rPr>
@@ -10110,7 +10088,7 @@
           <w:rFonts w:eastAsiaTheme="minorEastAsia"/>
           <w:lang w:val="en-US"/>
         </w:rPr>
-        <w:t xml:space="preserve"> in advance, otherwise</w:t>
+        <w:t xml:space="preserve"> in advance otherwise</w:t>
       </w:r>
       <w:r>
         <w:rPr>
@@ -10721,7 +10699,7 @@
           <w:rFonts w:eastAsiaTheme="minorEastAsia"/>
           <w:lang w:val="en-US"/>
         </w:rPr>
-        <w:t>4.) must be called in advance, otherwise</w:t>
+        <w:t>4.) must be called in advance otherwise</w:t>
       </w:r>
       <w:r>
         <w:rPr>
@@ -10769,7 +10747,7 @@
           <w:lang w:val="en-US"/>
         </w:rPr>
         <w:lastRenderedPageBreak/>
-        <w:t>Checked if there is a CC bond otherwise</w:t>
+        <w:t>Check if there is a CC bond otherwise</w:t>
       </w:r>
       <w:r>
         <w:rPr>
@@ -11074,7 +11052,6 @@
       <w:pPr>
         <w:rPr>
           <w:rFonts w:eastAsiaTheme="minorEastAsia"/>
-          <w:color w:val="FF0000"/>
           <w:vertAlign w:val="superscript"/>
           <w:lang w:val="en-US"/>
         </w:rPr>
@@ -11084,23 +11061,7 @@
           <w:rFonts w:eastAsiaTheme="minorEastAsia"/>
           <w:lang w:val="en-US"/>
         </w:rPr>
-        <w:t xml:space="preserve">Where </w:t>
-      </w:r>
-      <w:proofErr w:type="spellStart"/>
-      <w:r>
-        <w:rPr>
-          <w:rFonts w:eastAsiaTheme="minorEastAsia"/>
-          <w:lang w:val="en-US"/>
-        </w:rPr>
-        <w:t>i</w:t>
-      </w:r>
-      <w:proofErr w:type="spellEnd"/>
-      <w:r>
-        <w:rPr>
-          <w:rFonts w:eastAsiaTheme="minorEastAsia"/>
-          <w:lang w:val="en-US"/>
-        </w:rPr>
-        <w:t xml:space="preserve"> and j are </w:t>
+        <w:t xml:space="preserve">Where i and j are </w:t>
       </w:r>
       <w:r>
         <w:rPr>
@@ -11145,7 +11106,21 @@
           <w:rFonts w:eastAsiaTheme="minorEastAsia"/>
           <w:lang w:val="en-US"/>
         </w:rPr>
-        <w:t xml:space="preserve"> are the charges of both atoms depending on the atom element and </w:t>
+        <w:t xml:space="preserve"> are the charges of both atoms depending on the atom</w:t>
+      </w:r>
+      <w:r>
+        <w:rPr>
+          <w:rFonts w:eastAsiaTheme="minorEastAsia"/>
+          <w:lang w:val="en-US"/>
+        </w:rPr>
+        <w:t>s</w:t>
+      </w:r>
+      <w:r>
+        <w:rPr>
+          <w:rFonts w:eastAsiaTheme="minorEastAsia"/>
+          <w:lang w:val="en-US"/>
+        </w:rPr>
+        <w:t xml:space="preserve"> element and </w:t>
       </w:r>
       <m:oMath>
         <m:sSub>
@@ -11202,51 +11177,63 @@
       <w:r>
         <w:rPr>
           <w:rFonts w:eastAsiaTheme="minorEastAsia"/>
+          <w:lang w:val="en-US"/>
+        </w:rPr>
+        <w:t xml:space="preserve">(Kcal/mol) * A / </w:t>
+      </w:r>
+      <w:r>
+        <w:rPr>
+          <w:rFonts w:eastAsiaTheme="minorEastAsia"/>
+          <w:lang w:val="en-US"/>
+        </w:rPr>
+        <w:t>C</w:t>
+      </w:r>
+      <w:r>
+        <w:rPr>
+          <w:rFonts w:eastAsiaTheme="minorEastAsia"/>
+          <w:vertAlign w:val="superscript"/>
+          <w:lang w:val="en-US"/>
+        </w:rPr>
+        <w:t>2</w:t>
+      </w:r>
+      <w:r>
+        <w:rPr>
+          <w:rFonts w:eastAsiaTheme="minorEastAsia"/>
+          <w:vertAlign w:val="superscript"/>
+          <w:lang w:val="en-US"/>
+        </w:rPr>
+        <w:tab/>
+      </w:r>
+    </w:p>
+    <w:p>
+      <w:pPr>
+        <w:rPr>
+          <w:rFonts w:eastAsiaTheme="minorEastAsia"/>
           <w:color w:val="FF0000"/>
           <w:lang w:val="en-US"/>
         </w:rPr>
-        <w:t xml:space="preserve">(Kcal/mol) * A / </w:t>
-      </w:r>
-      <w:r>
-        <w:rPr>
-          <w:rFonts w:eastAsiaTheme="minorEastAsia"/>
-          <w:color w:val="FF0000"/>
-          <w:lang w:val="en-US"/>
-        </w:rPr>
-        <w:t>e</w:t>
-      </w:r>
-      <w:r>
-        <w:rPr>
-          <w:rFonts w:eastAsiaTheme="minorEastAsia"/>
-          <w:color w:val="FF0000"/>
-          <w:vertAlign w:val="superscript"/>
-          <w:lang w:val="en-US"/>
-        </w:rPr>
-        <w:t>2</w:t>
-      </w:r>
-      <w:r>
-        <w:rPr>
-          <w:rFonts w:eastAsiaTheme="minorEastAsia"/>
-          <w:color w:val="FF0000"/>
-          <w:vertAlign w:val="superscript"/>
-          <w:lang w:val="en-US"/>
-        </w:rPr>
-        <w:tab/>
-      </w:r>
-    </w:p>
-    <w:p>
-      <w:pPr>
-        <w:rPr>
-          <w:rFonts w:eastAsiaTheme="minorEastAsia"/>
-          <w:lang w:val="en-US"/>
-        </w:rPr>
-      </w:pPr>
-      <w:r>
-        <w:rPr>
-          <w:rFonts w:eastAsiaTheme="minorEastAsia"/>
-          <w:lang w:val="en-US"/>
-        </w:rPr>
-        <w:t>Before the electrostatic energy function can be called the bonds atoms subroutine (3.1.2.) must be called in advance, otherwise</w:t>
+      </w:pPr>
+      <w:r>
+        <w:rPr>
+          <w:rFonts w:eastAsiaTheme="minorEastAsia"/>
+          <w:lang w:val="en-US"/>
+        </w:rPr>
+        <w:t>The electrostatic energy is only calculated for atoms with a distance of 4.5 (3 CC bonds) and 9 A.</w:t>
+      </w:r>
+    </w:p>
+    <w:p>
+      <w:pPr>
+        <w:rPr>
+          <w:rFonts w:eastAsiaTheme="minorEastAsia"/>
+          <w:lang w:val="en-US"/>
+        </w:rPr>
+      </w:pPr>
+      <w:r>
+        <w:rPr>
+          <w:rFonts w:eastAsiaTheme="minorEastAsia"/>
+          <w:lang w:val="en-US"/>
+        </w:rPr>
+        <w:t>Before the electrostatic energy function can be called the bonds atoms subroutine (3.1.2.) must be called in advance otherwise</w:t>
       </w:r>
       <w:r>
         <w:rPr>
@@ -11338,6 +11325,20 @@
           <w:lang w:val="en-US"/>
         </w:rPr>
         <w:t xml:space="preserve"> the bonding array</w:t>
+      </w:r>
+      <w:r>
+        <w:rPr>
+          <w:rFonts w:eastAsiaTheme="minorEastAsia"/>
+          <w:lang w:val="en-US"/>
+        </w:rPr>
+        <w:t xml:space="preserve"> </w:t>
+      </w:r>
+      <w:r>
+        <w:rPr>
+          <w:rFonts w:eastAsiaTheme="minorEastAsia"/>
+          <w:lang w:val="en-US"/>
+        </w:rPr>
+        <w:t>and if there distance is between 4.5 and 9 A</w:t>
       </w:r>
     </w:p>
     <w:p>
@@ -11723,31 +11724,16 @@
     <w:p>
       <w:pPr>
         <w:rPr>
-          <w:lang w:val="en-US"/>
-        </w:rPr>
-      </w:pPr>
-      <w:r>
-        <w:rPr>
-          <w:rFonts w:eastAsiaTheme="minorEastAsia"/>
-          <w:lang w:val="en-US"/>
-        </w:rPr>
-        <w:t xml:space="preserve">Where </w:t>
-      </w:r>
-      <w:proofErr w:type="spellStart"/>
-      <w:r>
-        <w:rPr>
-          <w:rFonts w:eastAsiaTheme="minorEastAsia"/>
-          <w:lang w:val="en-US"/>
-        </w:rPr>
-        <w:t>i</w:t>
-      </w:r>
-      <w:proofErr w:type="spellEnd"/>
-      <w:r>
-        <w:rPr>
-          <w:rFonts w:eastAsiaTheme="minorEastAsia"/>
-          <w:lang w:val="en-US"/>
-        </w:rPr>
-        <w:t xml:space="preserve"> and j are nonbonding atom pair</w:t>
+          <w:rFonts w:eastAsiaTheme="minorEastAsia"/>
+          <w:lang w:val="en-US"/>
+        </w:rPr>
+      </w:pPr>
+      <w:r>
+        <w:rPr>
+          <w:rFonts w:eastAsiaTheme="minorEastAsia"/>
+          <w:lang w:val="en-US"/>
+        </w:rPr>
+        <w:t>Where i and j are nonbonding atom pair</w:t>
       </w:r>
       <w:r>
         <w:rPr>
@@ -11844,15 +11830,13 @@
         </w:rPr>
         <w:t xml:space="preserve">van der </w:t>
       </w:r>
-      <w:proofErr w:type="spellStart"/>
-      <w:r>
-        <w:rPr>
-          <w:rFonts w:eastAsiaTheme="minorEastAsia"/>
-          <w:lang w:val="en-US"/>
-        </w:rPr>
-        <w:t>waals</w:t>
-      </w:r>
-      <w:proofErr w:type="spellEnd"/>
+      <w:r>
+        <w:rPr>
+          <w:rFonts w:eastAsiaTheme="minorEastAsia"/>
+          <w:lang w:val="en-US"/>
+        </w:rPr>
+        <w:t>Waals</w:t>
+      </w:r>
       <w:r>
         <w:rPr>
           <w:rFonts w:eastAsiaTheme="minorEastAsia"/>
@@ -11910,15 +11894,45 @@
       <w:pPr>
         <w:rPr>
           <w:rFonts w:eastAsiaTheme="minorEastAsia"/>
-          <w:lang w:val="en-US"/>
-        </w:rPr>
-      </w:pPr>
-      <w:r>
-        <w:rPr>
-          <w:rFonts w:eastAsiaTheme="minorEastAsia"/>
-          <w:lang w:val="en-US"/>
-        </w:rPr>
-        <w:t>Before the van der Waals energy function can be called the bonds atoms subroutine (3.1.2.) must be called in advance, otherwise</w:t>
+          <w:color w:val="FF0000"/>
+          <w:lang w:val="en-US"/>
+        </w:rPr>
+      </w:pPr>
+      <w:r>
+        <w:rPr>
+          <w:rFonts w:eastAsiaTheme="minorEastAsia"/>
+          <w:lang w:val="en-US"/>
+        </w:rPr>
+        <w:t xml:space="preserve">The </w:t>
+      </w:r>
+      <w:r>
+        <w:rPr>
+          <w:rFonts w:eastAsiaTheme="minorEastAsia"/>
+          <w:lang w:val="en-US"/>
+        </w:rPr>
+        <w:t>van der Waals</w:t>
+      </w:r>
+      <w:r>
+        <w:rPr>
+          <w:rFonts w:eastAsiaTheme="minorEastAsia"/>
+          <w:lang w:val="en-US"/>
+        </w:rPr>
+        <w:t xml:space="preserve"> energy is only calculated for atoms with a distance of 4.5 (3 CC bonds) and 9 A.</w:t>
+      </w:r>
+    </w:p>
+    <w:p>
+      <w:pPr>
+        <w:rPr>
+          <w:rFonts w:eastAsiaTheme="minorEastAsia"/>
+          <w:lang w:val="en-US"/>
+        </w:rPr>
+      </w:pPr>
+      <w:r>
+        <w:rPr>
+          <w:rFonts w:eastAsiaTheme="minorEastAsia"/>
+          <w:lang w:val="en-US"/>
+        </w:rPr>
+        <w:t>Before the van der Waals energy function can be called the bonds atoms subroutine (3.1.2.) must be called in advance otherwise</w:t>
       </w:r>
       <w:r>
         <w:rPr>
@@ -11981,6 +11995,13 @@
         </w:rPr>
         <w:t xml:space="preserve"> it is checked if they are nonbonding by checking the bonding array</w:t>
       </w:r>
+      <w:r>
+        <w:rPr>
+          <w:rFonts w:eastAsiaTheme="minorEastAsia"/>
+          <w:lang w:val="en-US"/>
+        </w:rPr>
+        <w:t xml:space="preserve"> and if there distance is between 4.5 and 9 A </w:t>
+      </w:r>
     </w:p>
     <w:p>
       <w:pPr>
@@ -11999,7 +12020,21 @@
           <w:rFonts w:eastAsiaTheme="minorEastAsia"/>
           <w:lang w:val="en-US"/>
         </w:rPr>
-        <w:t>Depending on both elements of the atoms the van der Waals energy is calculated</w:t>
+        <w:t>T</w:t>
+      </w:r>
+      <w:r>
+        <w:rPr>
+          <w:rFonts w:eastAsiaTheme="minorEastAsia"/>
+          <w:lang w:val="en-US"/>
+        </w:rPr>
+        <w:t>he van der Waals energy is calculated</w:t>
+      </w:r>
+      <w:r>
+        <w:rPr>
+          <w:rFonts w:eastAsiaTheme="minorEastAsia"/>
+          <w:lang w:val="en-US"/>
+        </w:rPr>
+        <w:t xml:space="preserve"> for the two </w:t>
       </w:r>
     </w:p>
     <w:p>
@@ -12357,18 +12392,23 @@
         </w:rPr>
         <w:t xml:space="preserve"> the function will give an error</w:t>
       </w:r>
-    </w:p>
-    <w:p>
-      <w:pPr>
-        <w:rPr>
-          <w:lang w:val="en-US"/>
-        </w:rPr>
-      </w:pPr>
-      <w:r>
-        <w:rPr>
-          <w:lang w:val="en-US"/>
-        </w:rPr>
-        <w:lastRenderedPageBreak/>
+      <w:r>
+        <w:rPr>
+          <w:lang w:val="en-US"/>
+        </w:rPr>
+        <w:t>!</w:t>
+      </w:r>
+    </w:p>
+    <w:p>
+      <w:pPr>
+        <w:rPr>
+          <w:lang w:val="en-US"/>
+        </w:rPr>
+      </w:pPr>
+      <w:r>
+        <w:rPr>
+          <w:lang w:val="en-US"/>
+        </w:rPr>
         <w:t>Operation:</w:t>
       </w:r>
     </w:p>
@@ -12464,14 +12504,12 @@
         </w:rPr>
         <w:t xml:space="preserve"> </w:t>
       </w:r>
-      <w:proofErr w:type="spellStart"/>
       <w:r>
         <w:rPr>
           <w:lang w:val="nl-NL"/>
         </w:rPr>
         <w:t>atom</w:t>
       </w:r>
-      <w:proofErr w:type="spellEnd"/>
       <w:r>
         <w:rPr>
           <w:lang w:val="nl-NL"/>
@@ -12873,7 +12911,21 @@
           <w:rFonts w:eastAsiaTheme="minorEastAsia"/>
           <w:lang w:val="en-US"/>
         </w:rPr>
-        <w:t xml:space="preserve">atoms X 3 (X, Y, </w:t>
+        <w:t xml:space="preserve">atoms </w:t>
+      </w:r>
+      <w:r>
+        <w:rPr>
+          <w:rFonts w:eastAsiaTheme="minorEastAsia"/>
+          <w:lang w:val="en-US"/>
+        </w:rPr>
+        <w:t>*</w:t>
+      </w:r>
+      <w:r>
+        <w:rPr>
+          <w:rFonts w:eastAsiaTheme="minorEastAsia"/>
+          <w:lang w:val="en-US"/>
+        </w:rPr>
+        <w:t xml:space="preserve"> 3 (X, Y, </w:t>
       </w:r>
       <w:r>
         <w:rPr>
@@ -12908,7 +12960,21 @@
           <w:rFonts w:eastAsiaTheme="minorEastAsia"/>
           <w:lang w:val="en-US"/>
         </w:rPr>
-        <w:t>-1,1 and r is the (maximum) radius the atom movement can take on.</w:t>
+        <w:t>-1,</w:t>
+      </w:r>
+      <w:r>
+        <w:rPr>
+          <w:rFonts w:eastAsiaTheme="minorEastAsia"/>
+          <w:lang w:val="en-US"/>
+        </w:rPr>
+        <w:t xml:space="preserve"> </w:t>
+      </w:r>
+      <w:r>
+        <w:rPr>
+          <w:rFonts w:eastAsiaTheme="minorEastAsia"/>
+          <w:lang w:val="en-US"/>
+        </w:rPr>
+        <w:t>1 and r is the (maximum) radius the atom movement can take on.</w:t>
       </w:r>
     </w:p>
     <w:p>
@@ -13061,23 +13127,21 @@
           <w:rFonts w:eastAsiaTheme="minorEastAsia"/>
           <w:lang w:val="en-US"/>
         </w:rPr>
-        <w:t>The matrix q (number of atoms x 3 (</w:t>
-      </w:r>
-      <w:proofErr w:type="spellStart"/>
-      <w:r>
-        <w:rPr>
-          <w:rFonts w:eastAsiaTheme="minorEastAsia"/>
-          <w:lang w:val="en-US"/>
-        </w:rPr>
-        <w:t>xyz</w:t>
-      </w:r>
-      <w:proofErr w:type="spellEnd"/>
-      <w:r>
-        <w:rPr>
-          <w:rFonts w:eastAsiaTheme="minorEastAsia"/>
-          <w:lang w:val="en-US"/>
-        </w:rPr>
-        <w:t>)) is fi</w:t>
+        <w:t xml:space="preserve">The matrix q (number of atoms </w:t>
+      </w:r>
+      <w:r>
+        <w:rPr>
+          <w:rFonts w:eastAsiaTheme="minorEastAsia"/>
+          <w:lang w:val="en-US"/>
+        </w:rPr>
+        <w:t>*</w:t>
+      </w:r>
+      <w:r>
+        <w:rPr>
+          <w:rFonts w:eastAsiaTheme="minorEastAsia"/>
+          <w:lang w:val="en-US"/>
+        </w:rPr>
+        <w:t xml:space="preserve"> 3 (xyz)) is fi</w:t>
       </w:r>
       <w:r>
         <w:rPr>
@@ -13179,23 +13243,7 @@
           <w:rFonts w:eastAsiaTheme="minorEastAsia"/>
           <w:lang w:val="en-US"/>
         </w:rPr>
-        <w:t>The new random values are added to the coordinates (</w:t>
-      </w:r>
-      <w:proofErr w:type="spellStart"/>
-      <w:r>
-        <w:rPr>
-          <w:rFonts w:eastAsiaTheme="minorEastAsia"/>
-          <w:lang w:val="en-US"/>
-        </w:rPr>
-        <w:t>xyz</w:t>
-      </w:r>
-      <w:proofErr w:type="spellEnd"/>
-      <w:r>
-        <w:rPr>
-          <w:rFonts w:eastAsiaTheme="minorEastAsia"/>
-          <w:lang w:val="en-US"/>
-        </w:rPr>
-        <w:t>) of the atoms</w:t>
+        <w:t>The new random values are added to the coordinates (xyz) of the atoms</w:t>
       </w:r>
     </w:p>
     <w:p>
@@ -13261,6 +13309,42 @@
         </w:rPr>
         <w:t>.</w:t>
       </w:r>
+      <w:r>
+        <w:rPr>
+          <w:lang w:val="en-US"/>
+        </w:rPr>
+        <w:t xml:space="preserve"> T is the </w:t>
+      </w:r>
+      <w:r>
+        <w:rPr>
+          <w:lang w:val="en-US"/>
+        </w:rPr>
+        <w:t>temperature</w:t>
+      </w:r>
+      <w:r>
+        <w:rPr>
+          <w:lang w:val="en-US"/>
+        </w:rPr>
+        <w:t xml:space="preserve"> in kelvin and r is the maximum radius the atoms can be moved. </w:t>
+      </w:r>
+      <w:r>
+        <w:rPr>
+          <w:lang w:val="en-US"/>
+        </w:rPr>
+        <w:t>r</w:t>
+      </w:r>
+      <w:r>
+        <w:rPr>
+          <w:lang w:val="en-US"/>
+        </w:rPr>
+        <w:t xml:space="preserve"> is </w:t>
+      </w:r>
+      <w:r>
+        <w:rPr>
+          <w:lang w:val="en-US"/>
+        </w:rPr>
+        <w:t>passed to the random atom metropolis subroutine unchanged.</w:t>
+      </w:r>
     </w:p>
     <w:p>
       <w:pPr>
@@ -13302,7 +13386,19 @@
         <w:rPr>
           <w:lang w:val="en-US"/>
         </w:rPr>
-        <w:t>change according to the Boltzmann distribution that the new coordinates be accepted</w:t>
+        <w:t xml:space="preserve">change according to the Boltzmann distribution that the new coordinates </w:t>
+      </w:r>
+      <w:r>
+        <w:rPr>
+          <w:lang w:val="en-US"/>
+        </w:rPr>
+        <w:t>are</w:t>
+      </w:r>
+      <w:r>
+        <w:rPr>
+          <w:lang w:val="en-US"/>
+        </w:rPr>
+        <w:t xml:space="preserve"> accepted</w:t>
       </w:r>
       <w:r>
         <w:rPr>
@@ -13350,7 +13446,14 @@
         <w:rPr>
           <w:lang w:val="en-US"/>
         </w:rPr>
-        <w:t xml:space="preserve"> are rejected a set number of </w:t>
+        <w:t xml:space="preserve"> are rejected a set number </w:t>
+      </w:r>
+      <w:r>
+        <w:rPr>
+          <w:lang w:val="en-US"/>
+        </w:rPr>
+        <w:lastRenderedPageBreak/>
+        <w:t xml:space="preserve">of </w:t>
       </w:r>
       <w:r>
         <w:rPr>
@@ -13472,7 +13575,6 @@
               <w:rFonts w:ascii="Cambria Math" w:hAnsi="Cambria Math"/>
               <w:lang w:val="en-US"/>
             </w:rPr>
-            <w:lastRenderedPageBreak/>
             <m:t>∆E=E</m:t>
           </m:r>
           <m:d>
@@ -14624,6 +14726,7 @@
         <w:rPr>
           <w:lang w:val="en-US"/>
         </w:rPr>
+        <w:lastRenderedPageBreak/>
         <w:t xml:space="preserve">The </w:t>
       </w:r>
       <w:r>
@@ -14669,32 +14772,56 @@
         <w:rPr>
           <w:lang w:val="en-US"/>
         </w:rPr>
-        <w:t>no arguments as it will read in the atom data</w:t>
-      </w:r>
-      <w:r>
-        <w:rPr>
-          <w:lang w:val="en-US"/>
-        </w:rPr>
-        <w:t xml:space="preserve">. Call metropolis subroutine with or without r and T as specified by the user and </w:t>
-      </w:r>
-      <w:r>
-        <w:rPr>
-          <w:lang w:val="en-US"/>
-        </w:rPr>
-        <w:t>can write the optimized conformation of atoms to a file.</w:t>
-      </w:r>
-    </w:p>
-    <w:p>
-      <w:pPr>
-        <w:rPr>
-          <w:lang w:val="en-US"/>
-        </w:rPr>
-      </w:pPr>
-      <w:r>
-        <w:rPr>
-          <w:lang w:val="en-US"/>
-        </w:rPr>
-        <w:lastRenderedPageBreak/>
+        <w:t>no arguments</w:t>
+      </w:r>
+      <w:r>
+        <w:rPr>
+          <w:lang w:val="en-US"/>
+        </w:rPr>
+        <w:t>.</w:t>
+      </w:r>
+    </w:p>
+    <w:p>
+      <w:pPr>
+        <w:rPr>
+          <w:lang w:val="en-US"/>
+        </w:rPr>
+      </w:pPr>
+      <w:r>
+        <w:rPr>
+          <w:lang w:val="en-US"/>
+        </w:rPr>
+        <w:t xml:space="preserve">The minimize energy subroutine relies on user input for the data file name, </w:t>
+      </w:r>
+      <w:r>
+        <w:rPr>
+          <w:lang w:val="en-US"/>
+        </w:rPr>
+        <w:t>(optional) T and r, and if the new conformation of the atoms and energy are</w:t>
+      </w:r>
+      <w:r>
+        <w:rPr>
+          <w:lang w:val="en-US"/>
+        </w:rPr>
+        <w:t xml:space="preserve"> to be</w:t>
+      </w:r>
+      <w:r>
+        <w:rPr>
+          <w:lang w:val="en-US"/>
+        </w:rPr>
+        <w:t xml:space="preserve"> saved to a file.</w:t>
+      </w:r>
+    </w:p>
+    <w:p>
+      <w:pPr>
+        <w:rPr>
+          <w:lang w:val="en-US"/>
+        </w:rPr>
+      </w:pPr>
+      <w:r>
+        <w:rPr>
+          <w:lang w:val="en-US"/>
+        </w:rPr>
         <w:t>Operation:</w:t>
       </w:r>
     </w:p>
@@ -14713,16 +14840,8 @@
         <w:rPr>
           <w:lang w:val="en-US"/>
         </w:rPr>
-        <w:t>The user is asked for a file ending in .</w:t>
-      </w:r>
-      <w:proofErr w:type="spellStart"/>
-      <w:r>
-        <w:rPr>
-          <w:lang w:val="en-US"/>
-        </w:rPr>
-        <w:t>xyz</w:t>
-      </w:r>
-      <w:proofErr w:type="spellEnd"/>
+        <w:t>The user is asked for a file ending in .xyz</w:t>
+      </w:r>
     </w:p>
     <w:p>
       <w:pPr>
@@ -14859,16 +14978,8 @@
         <w:rPr>
           <w:lang w:val="en-US"/>
         </w:rPr>
-        <w:t>The user is asked if it wants to save the new atom coordinates to a file ending in .</w:t>
-      </w:r>
-      <w:proofErr w:type="spellStart"/>
-      <w:r>
-        <w:rPr>
-          <w:lang w:val="en-US"/>
-        </w:rPr>
-        <w:t>xyz</w:t>
-      </w:r>
-      <w:proofErr w:type="spellEnd"/>
+        <w:t>The user is asked if it wants to save the new atom coordinates to a file ending in .xyz</w:t>
+      </w:r>
     </w:p>
     <w:p>
       <w:pPr>
@@ -16198,6 +16309,7 @@
     <w:p>
       <w:pPr>
         <w:pStyle w:val="Heading1"/>
+        <w:jc w:val="center"/>
         <w:rPr>
           <w:lang w:val="en-US"/>
         </w:rPr>
@@ -16294,41 +16406,13 @@
         <w:rPr>
           <w:lang w:val="en-US"/>
         </w:rPr>
-        <w:t>The in and output file has the .</w:t>
-      </w:r>
-      <w:proofErr w:type="spellStart"/>
-      <w:r>
-        <w:rPr>
-          <w:lang w:val="en-US"/>
-        </w:rPr>
-        <w:t>xyz</w:t>
-      </w:r>
-      <w:proofErr w:type="spellEnd"/>
-      <w:r>
-        <w:rPr>
-          <w:lang w:val="en-US"/>
-        </w:rPr>
-        <w:t xml:space="preserve"> extensio</w:t>
-      </w:r>
-      <w:r>
-        <w:rPr>
-          <w:lang w:val="en-US"/>
-        </w:rPr>
-        <w:t xml:space="preserve">n. The file contains the number of atoms in the molecule and the element and </w:t>
-      </w:r>
-      <w:proofErr w:type="spellStart"/>
-      <w:r>
-        <w:rPr>
-          <w:lang w:val="en-US"/>
-        </w:rPr>
-        <w:t>xyz</w:t>
-      </w:r>
-      <w:proofErr w:type="spellEnd"/>
-      <w:r>
-        <w:rPr>
-          <w:lang w:val="en-US"/>
-        </w:rPr>
-        <w:t xml:space="preserve"> coordinates of the atoms in Armstrong (A)</w:t>
+        <w:t>The in and output file has the .xyz extensio</w:t>
+      </w:r>
+      <w:r>
+        <w:rPr>
+          <w:lang w:val="en-US"/>
+        </w:rPr>
+        <w:t>n. The file contains the number of atoms in the molecule and the element and xyz coordinates of the atoms in Armstrong (A)</w:t>
       </w:r>
       <w:r>
         <w:rPr>
@@ -17252,7 +17336,6 @@
         <w:docPartUnique/>
       </w:docPartObj>
     </w:sdtPr>
-    <w:sdtEndPr/>
     <w:sdtContent>
       <w:p>
         <w:pPr>
@@ -19728,6 +19811,40 @@
       <w:contextualSpacing/>
     </w:pPr>
   </w:style>
+  <w:style w:type="paragraph" w:styleId="Title">
+    <w:name w:val="Title"/>
+    <w:basedOn w:val="Normal"/>
+    <w:next w:val="Normal"/>
+    <w:link w:val="TitleChar"/>
+    <w:uiPriority w:val="10"/>
+    <w:qFormat/>
+    <w:rsid w:val="00980E15"/>
+    <w:pPr>
+      <w:spacing w:after="0" w:line="240" w:lineRule="auto"/>
+      <w:contextualSpacing/>
+    </w:pPr>
+    <w:rPr>
+      <w:rFonts w:asciiTheme="majorHAnsi" w:eastAsiaTheme="majorEastAsia" w:hAnsiTheme="majorHAnsi" w:cstheme="majorBidi"/>
+      <w:spacing w:val="-10"/>
+      <w:kern w:val="28"/>
+      <w:sz w:val="56"/>
+      <w:szCs w:val="56"/>
+    </w:rPr>
+  </w:style>
+  <w:style w:type="character" w:customStyle="1" w:styleId="TitleChar">
+    <w:name w:val="Title Char"/>
+    <w:basedOn w:val="DefaultParagraphFont"/>
+    <w:link w:val="Title"/>
+    <w:uiPriority w:val="10"/>
+    <w:rsid w:val="00980E15"/>
+    <w:rPr>
+      <w:rFonts w:asciiTheme="majorHAnsi" w:eastAsiaTheme="majorEastAsia" w:hAnsiTheme="majorHAnsi" w:cstheme="majorBidi"/>
+      <w:spacing w:val="-10"/>
+      <w:kern w:val="28"/>
+      <w:sz w:val="56"/>
+      <w:szCs w:val="56"/>
+    </w:rPr>
+  </w:style>
 </w:styles>
 </file>
 

</xml_diff>